<commit_message>
Updated TeamAme Project Proposal
</commit_message>
<xml_diff>
--- a/TeamAte Acron Project.docx
+++ b/TeamAte Acron Project.docx
@@ -1,6 +1,6 @@
 
 <file path=word/document.xml><?xml version="1.0" encoding="utf-8"?>
-<w:document xmlns:wpc="http://schemas.microsoft.com/office/word/2010/wordprocessingCanvas" xmlns:cx="http://schemas.microsoft.com/office/drawing/2014/chartex" xmlns:cx1="http://schemas.microsoft.com/office/drawing/2015/9/8/chartex" xmlns:cx2="http://schemas.microsoft.com/office/drawing/2015/10/21/chartex" xmlns:cx3="http://schemas.microsoft.com/office/drawing/2016/5/9/chartex" xmlns:cx4="http://schemas.microsoft.com/office/drawing/2016/5/10/chartex" xmlns:cx5="http://schemas.microsoft.com/office/drawing/2016/5/11/chartex" xmlns:cx6="http://schemas.microsoft.com/office/drawing/2016/5/12/chartex" xmlns:cx7="http://schemas.microsoft.com/office/drawing/2016/5/13/chartex" xmlns:cx8="http://schemas.microsoft.com/office/drawing/2016/5/14/chartex" xmlns:mc="http://schemas.openxmlformats.org/markup-compatibility/2006" xmlns:aink="http://schemas.microsoft.com/office/drawing/2016/ink" xmlns:am3d="http://schemas.microsoft.com/office/drawing/2017/model3d" xmlns:o="urn:schemas-microsoft-com:office:office" xmlns:oel="http://schemas.microsoft.com/office/2019/extlst" xmlns:r="http://schemas.openxmlformats.org/officeDocument/2006/relationships" xmlns:m="http://schemas.openxmlformats.org/officeDocument/2006/math" xmlns:v="urn:schemas-microsoft-com:vml" xmlns:wp14="http://schemas.microsoft.com/office/word/2010/wordprocessingDrawing" xmlns:wp="http://schemas.openxmlformats.org/drawingml/2006/wordprocessingDrawing" xmlns:w10="urn:schemas-microsoft-com:office:word" xmlns:w="http://schemas.openxmlformats.org/wordprocessingml/2006/main" xmlns:w14="http://schemas.microsoft.com/office/word/2010/wordml" xmlns:w15="http://schemas.microsoft.com/office/word/2012/wordml" xmlns:w16cex="http://schemas.microsoft.com/office/word/2018/wordml/cex" xmlns:w16cid="http://schemas.microsoft.com/office/word/2016/wordml/cid" xmlns:w16="http://schemas.microsoft.com/office/word/2018/wordml" xmlns:w16sdtdh="http://schemas.microsoft.com/office/word/2020/wordml/sdtdatahash" xmlns:w16se="http://schemas.microsoft.com/office/word/2015/wordml/symex" xmlns:wpg="http://schemas.microsoft.com/office/word/2010/wordprocessingGroup" xmlns:wpi="http://schemas.microsoft.com/office/word/2010/wordprocessingInk" xmlns:wne="http://schemas.microsoft.com/office/word/2006/wordml" xmlns:wps="http://schemas.microsoft.com/office/word/2010/wordprocessingShape" mc:Ignorable="w14 w15 w16se w16cid w16 w16cex w16sdtdh wp14">
+<w:document xmlns:wpc="http://schemas.microsoft.com/office/word/2010/wordprocessingCanvas" xmlns:cx="http://schemas.microsoft.com/office/drawing/2014/chartex" xmlns:cx1="http://schemas.microsoft.com/office/drawing/2015/9/8/chartex" xmlns:cx2="http://schemas.microsoft.com/office/drawing/2015/10/21/chartex" xmlns:cx3="http://schemas.microsoft.com/office/drawing/2016/5/9/chartex" xmlns:cx4="http://schemas.microsoft.com/office/drawing/2016/5/10/chartex" xmlns:cx5="http://schemas.microsoft.com/office/drawing/2016/5/11/chartex" xmlns:cx6="http://schemas.microsoft.com/office/drawing/2016/5/12/chartex" xmlns:cx7="http://schemas.microsoft.com/office/drawing/2016/5/13/chartex" xmlns:cx8="http://schemas.microsoft.com/office/drawing/2016/5/14/chartex" xmlns:mc="http://schemas.openxmlformats.org/markup-compatibility/2006" xmlns:aink="http://schemas.microsoft.com/office/drawing/2016/ink" xmlns:am3d="http://schemas.microsoft.com/office/drawing/2017/model3d" xmlns:o="urn:schemas-microsoft-com:office:office" xmlns:oel="http://schemas.microsoft.com/office/2019/extlst" xmlns:r="http://schemas.openxmlformats.org/officeDocument/2006/relationships" xmlns:m="http://schemas.openxmlformats.org/officeDocument/2006/math" xmlns:v="urn:schemas-microsoft-com:vml" xmlns:wp14="http://schemas.microsoft.com/office/word/2010/wordprocessingDrawing" xmlns:wp="http://schemas.openxmlformats.org/drawingml/2006/wordprocessingDrawing" xmlns:w10="urn:schemas-microsoft-com:office:word" xmlns:w="http://schemas.openxmlformats.org/wordprocessingml/2006/main" xmlns:w14="http://schemas.microsoft.com/office/word/2010/wordml" xmlns:w15="http://schemas.microsoft.com/office/word/2012/wordml" xmlns:w16cex="http://schemas.microsoft.com/office/word/2018/wordml/cex" xmlns:w16cid="http://schemas.microsoft.com/office/word/2016/wordml/cid" xmlns:w16="http://schemas.microsoft.com/office/word/2018/wordml" xmlns:w16sdtdh="http://schemas.microsoft.com/office/word/2020/wordml/sdtdatahash" xmlns:w16se="http://schemas.microsoft.com/office/word/2015/wordml/symex" xmlns:wpg="http://schemas.microsoft.com/office/word/2010/wordprocessingGroup" xmlns:wpi="http://schemas.microsoft.com/office/word/2010/wordprocessingInk" xmlns:wne="http://schemas.microsoft.com/office/word/2006/wordml" xmlns:wps="http://schemas.microsoft.com/office/word/2010/wordprocessingShape" xmlns:a="http://schemas.openxmlformats.org/drawingml/2006/main" xmlns:pic="http://schemas.openxmlformats.org/drawingml/2006/picture" xmlns:a14="http://schemas.microsoft.com/office/drawing/2010/main" xmlns:asvg="http://schemas.microsoft.com/office/drawing/2016/SVG/main" mc:Ignorable="w14 w15 w16se w16cid w16 w16cex w16sdtdh wp14">
   <w:body>
     <w:p>
       <w:pPr>
@@ -31,6 +31,8 @@
     <w:p>
       <w:r>
         <w:tab/>
+      </w:r>
+      <w:r>
         <w:t xml:space="preserve">As part of CSE 170 Technical Teamwork, you </w:t>
       </w:r>
       <w:r>
@@ -173,6 +175,8 @@
       </w:r>
       <w:r>
         <w:tab/>
+      </w:r>
+      <w:r>
         <w:t>Please read and watch the following information</w:t>
       </w:r>
     </w:p>
@@ -184,7 +188,7 @@
           <w:numId w:val="1"/>
         </w:numPr>
       </w:pPr>
-      <w:hyperlink r:id="rId9" w:history="1">
+      <w:hyperlink w:history="1" r:id="rId9">
         <w:r>
           <w:rPr>
             <w:rStyle w:val="Hyperlink"/>
@@ -204,7 +208,7 @@
           <w:numId w:val="1"/>
         </w:numPr>
       </w:pPr>
-      <w:hyperlink r:id="rId10" w:history="1">
+      <w:hyperlink w:history="1" r:id="rId10">
         <w:r>
           <w:rPr>
             <w:rStyle w:val="Hyperlink"/>
@@ -358,14 +362,12 @@
       <w:r>
         <w:t xml:space="preserve"> in the Belief </w:t>
       </w:r>
-      <w:proofErr w:type="gramStart"/>
       <w:r>
         <w:t xml:space="preserve">or </w:t>
       </w:r>
       <w:r>
         <w:t xml:space="preserve"> Action</w:t>
       </w:r>
-      <w:proofErr w:type="gramEnd"/>
       <w:r>
         <w:t xml:space="preserve"> attributes</w:t>
       </w:r>
@@ -566,13 +568,8 @@
         </w:rPr>
         <w:t>A D</w:t>
       </w:r>
-      <w:proofErr w:type="spellStart"/>
-      <w:r>
-        <w:t>isciple</w:t>
-      </w:r>
-      <w:proofErr w:type="spellEnd"/>
-      <w:r>
-        <w:t xml:space="preserve"> of Jesus Christ</w:t>
+      <w:r>
+        <w:t>isciple of Jesus Christ</w:t>
       </w:r>
     </w:p>
     <w:p>
@@ -1092,7 +1089,7 @@
     <w:p>
       <w:pPr>
         <w:rPr>
-          <w:rFonts w:asciiTheme="majorHAnsi" w:eastAsiaTheme="majorEastAsia" w:hAnsiTheme="majorHAnsi" w:cstheme="majorBidi"/>
+          <w:rFonts w:asciiTheme="majorHAnsi" w:hAnsiTheme="majorHAnsi" w:eastAsiaTheme="majorEastAsia" w:cstheme="majorBidi"/>
           <w:color w:val="2F5496" w:themeColor="accent1" w:themeShade="BF"/>
           <w:sz w:val="26"/>
           <w:szCs w:val="26"/>
@@ -1200,7 +1197,7 @@
       <w:r>
         <w:t xml:space="preserve">Attend a </w:t>
       </w:r>
-      <w:hyperlink r:id="rId16" w:history="1">
+      <w:hyperlink w:history="1" r:id="rId16">
         <w:r>
           <w:rPr>
             <w:rStyle w:val="Hyperlink"/>
@@ -1226,7 +1223,7 @@
       <w:r>
         <w:t>“</w:t>
       </w:r>
-      <w:hyperlink r:id="rId17" w:history="1">
+      <w:hyperlink w:history="1" r:id="rId17">
         <w:r>
           <w:rPr>
             <w:rStyle w:val="Hyperlink"/>
@@ -1453,13 +1450,8 @@
         <w:t>ies</w:t>
       </w:r>
       <w:r>
-        <w:t xml:space="preserve">: for </w:t>
-      </w:r>
-      <w:proofErr w:type="gramStart"/>
-      <w:r>
-        <w:t>example</w:t>
-      </w:r>
-      <w:proofErr w:type="gramEnd"/>
+        <w:t>: for example</w:t>
+      </w:r>
       <w:r>
         <w:t xml:space="preserve"> </w:t>
       </w:r>
@@ -3458,15 +3450,7 @@
         <w:t>,</w:t>
       </w:r>
       <w:r>
-        <w:t xml:space="preserve"> the game </w:t>
-      </w:r>
-      <w:proofErr w:type="spellStart"/>
-      <w:r>
-        <w:t>Telestrations</w:t>
-      </w:r>
-      <w:proofErr w:type="spellEnd"/>
-      <w:r>
-        <w:t xml:space="preserve">. </w:t>
+        <w:t xml:space="preserve"> the game Telestrations. </w:t>
       </w:r>
     </w:p>
     <w:p>
@@ -3547,7 +3531,7 @@
     <w:p>
       <w:pPr>
         <w:rPr>
-          <w:rFonts w:asciiTheme="majorHAnsi" w:eastAsiaTheme="majorEastAsia" w:hAnsiTheme="majorHAnsi" w:cstheme="majorBidi"/>
+          <w:rFonts w:asciiTheme="majorHAnsi" w:hAnsiTheme="majorHAnsi" w:eastAsiaTheme="majorEastAsia" w:cstheme="majorBidi"/>
           <w:color w:val="2F5496" w:themeColor="accent1" w:themeShade="BF"/>
           <w:sz w:val="26"/>
           <w:szCs w:val="26"/>
@@ -3703,9 +3687,9 @@
       </w:pPr>
       <w:r>
         <w:rPr>
-          <w:rFonts w:ascii="Wingdings" w:eastAsia="Wingdings" w:hAnsi="Wingdings" w:cs="Wingdings"/>
-        </w:rPr>
-        <w:sym w:font="Wingdings" w:char="F06F"/>
+          <w:rFonts w:ascii="Wingdings" w:hAnsi="Wingdings" w:eastAsia="Wingdings" w:cs="Wingdings"/>
+        </w:rPr>
+        <w:t>o</w:t>
       </w:r>
       <w:r>
         <w:t>Belief: Consciousness</w:t>
@@ -3721,9 +3705,9 @@
       </w:pPr>
       <w:r>
         <w:rPr>
-          <w:rFonts w:ascii="Wingdings" w:eastAsia="Wingdings" w:hAnsi="Wingdings" w:cs="Wingdings"/>
-        </w:rPr>
-        <w:sym w:font="Wingdings" w:char="F06F"/>
+          <w:rFonts w:ascii="Wingdings" w:hAnsi="Wingdings" w:eastAsia="Wingdings" w:cs="Wingdings"/>
+        </w:rPr>
+        <w:t>o</w:t>
       </w:r>
       <w:r>
         <w:t>Actions: Conduct</w:t>
@@ -3751,9 +3735,9 @@
       </w:pPr>
       <w:r>
         <w:rPr>
-          <w:rFonts w:ascii="Wingdings" w:eastAsia="Wingdings" w:hAnsi="Wingdings" w:cs="Wingdings"/>
-        </w:rPr>
-        <w:sym w:font="Wingdings" w:char="F06F"/>
+          <w:rFonts w:ascii="Wingdings" w:hAnsi="Wingdings" w:eastAsia="Wingdings" w:cs="Wingdings"/>
+        </w:rPr>
+        <w:t>o</w:t>
       </w:r>
       <w:r>
         <w:t>Belief: Connectedness</w:t>
@@ -3769,9 +3753,9 @@
       </w:pPr>
       <w:r>
         <w:rPr>
-          <w:rFonts w:ascii="Wingdings" w:eastAsia="Wingdings" w:hAnsi="Wingdings" w:cs="Wingdings"/>
-        </w:rPr>
-        <w:sym w:font="Wingdings" w:char="F06F"/>
+          <w:rFonts w:ascii="Wingdings" w:hAnsi="Wingdings" w:eastAsia="Wingdings" w:cs="Wingdings"/>
+        </w:rPr>
+        <w:t>o</w:t>
       </w:r>
       <w:r>
         <w:t>Action: Interaction</w:t>
@@ -3799,9 +3783,9 @@
       </w:pPr>
       <w:r>
         <w:rPr>
-          <w:rFonts w:ascii="Wingdings" w:eastAsia="Wingdings" w:hAnsi="Wingdings" w:cs="Wingdings"/>
-        </w:rPr>
-        <w:sym w:font="Wingdings" w:char="F06F"/>
+          <w:rFonts w:ascii="Wingdings" w:hAnsi="Wingdings" w:eastAsia="Wingdings" w:cs="Wingdings"/>
+        </w:rPr>
+        <w:t>o</w:t>
       </w:r>
       <w:r>
         <w:t>Belief: Representation</w:t>
@@ -3817,7 +3801,7 @@
       </w:pPr>
       <w:r>
         <w:rPr>
-          <w:rFonts w:ascii="Wingdings" w:eastAsia="Wingdings" w:hAnsi="Wingdings" w:cs="Wingdings"/>
+          <w:rFonts w:ascii="Wingdings" w:hAnsi="Wingdings" w:eastAsia="Wingdings" w:cs="Wingdings"/>
         </w:rPr>
         <w:t>o</w:t>
       </w:r>
@@ -4214,7 +4198,7 @@
       </w:r>
       <w:r>
         <w:rPr>
-          <w:rFonts w:ascii="Wingdings" w:eastAsia="Wingdings" w:hAnsi="Wingdings" w:cs="Wingdings"/>
+          <w:rFonts w:ascii="Wingdings" w:hAnsi="Wingdings" w:eastAsia="Wingdings" w:cs="Wingdings"/>
         </w:rPr>
         <w:t>o</w:t>
       </w:r>
@@ -4232,9 +4216,9 @@
       </w:pPr>
       <w:r>
         <w:rPr>
-          <w:rFonts w:ascii="Wingdings" w:eastAsia="Wingdings" w:hAnsi="Wingdings" w:cs="Wingdings"/>
-        </w:rPr>
-        <w:sym w:font="Wingdings" w:char="F06F"/>
+          <w:rFonts w:ascii="Wingdings" w:hAnsi="Wingdings" w:eastAsia="Wingdings" w:cs="Wingdings"/>
+        </w:rPr>
+        <w:t>o</w:t>
       </w:r>
       <w:r>
         <w:t>Sound Thinkers</w:t>
@@ -4250,9 +4234,9 @@
       </w:pPr>
       <w:r>
         <w:rPr>
-          <w:rFonts w:ascii="Wingdings" w:eastAsia="Wingdings" w:hAnsi="Wingdings" w:cs="Wingdings"/>
-        </w:rPr>
-        <w:sym w:font="Wingdings" w:char="F06F"/>
+          <w:rFonts w:ascii="Wingdings" w:hAnsi="Wingdings" w:eastAsia="Wingdings" w:cs="Wingdings"/>
+        </w:rPr>
+        <w:t>o</w:t>
       </w:r>
       <w:r>
         <w:t>Effective Communicators</w:t>
@@ -4268,9 +4252,9 @@
       </w:pPr>
       <w:r>
         <w:rPr>
-          <w:rFonts w:ascii="Wingdings" w:eastAsia="Wingdings" w:hAnsi="Wingdings" w:cs="Wingdings"/>
-        </w:rPr>
-        <w:sym w:font="Wingdings" w:char="F06F"/>
+          <w:rFonts w:ascii="Wingdings" w:hAnsi="Wingdings" w:eastAsia="Wingdings" w:cs="Wingdings"/>
+        </w:rPr>
+        <w:t>o</w:t>
       </w:r>
       <w:r>
         <w:t>Skilled Collaborators</w:t>
@@ -5591,7 +5575,7 @@
     <w:p>
       <w:pPr>
         <w:rPr>
-          <w:rFonts w:asciiTheme="majorHAnsi" w:eastAsiaTheme="majorEastAsia" w:hAnsiTheme="majorHAnsi" w:cstheme="majorBidi"/>
+          <w:rFonts w:asciiTheme="majorHAnsi" w:hAnsiTheme="majorHAnsi" w:eastAsiaTheme="majorEastAsia" w:cstheme="majorBidi"/>
           <w:color w:val="2F5496" w:themeColor="accent1" w:themeShade="BF"/>
           <w:sz w:val="32"/>
           <w:szCs w:val="32"/>
@@ -7307,15 +7291,7 @@
         </w:numPr>
       </w:pPr>
       <w:r>
-        <w:t xml:space="preserve">Your team will be required to present a </w:t>
-      </w:r>
-      <w:proofErr w:type="gramStart"/>
-      <w:r>
-        <w:t>3-5 minute</w:t>
-      </w:r>
-      <w:proofErr w:type="gramEnd"/>
-      <w:r>
-        <w:t xml:space="preserve"> briefing of your Acorn Project</w:t>
+        <w:t>Your team will be required to present a 3-5 minute briefing of your Acorn Project</w:t>
       </w:r>
       <w:r>
         <w:t xml:space="preserve"> to the class.</w:t>
@@ -8153,7 +8129,7 @@
           </wp:anchor>
         </w:drawing>
       </w:r>
-      <w:hyperlink r:id="rId51" w:history="1">
+      <w:hyperlink w:history="1" r:id="rId51">
         <w:r>
           <w:rPr>
             <w:rStyle w:val="Hyperlink"/>
@@ -8295,11 +8271,9 @@
         </w:rPr>
         <w:t xml:space="preserve">Team Name: </w:t>
       </w:r>
-      <w:proofErr w:type="spellStart"/>
       <w:r>
         <w:t>TeamAte</w:t>
       </w:r>
-      <w:proofErr w:type="spellEnd"/>
     </w:p>
     <w:p>
       <w:pPr>
@@ -8318,7 +8292,7 @@
           <w:b/>
           <w:bCs/>
         </w:rPr>
-        <w:t>Team</w:t>
+        <w:t>Team member’s Names:</w:t>
       </w:r>
       <w:r>
         <w:rPr>
@@ -8328,29 +8302,10 @@
         <w:t xml:space="preserve"> </w:t>
       </w:r>
       <w:r>
-        <w:rPr>
-          <w:b/>
-          <w:bCs/>
-        </w:rPr>
-        <w:t>member’s Names:</w:t>
-      </w:r>
-      <w:r>
-        <w:rPr>
-          <w:b/>
-          <w:bCs/>
-        </w:rPr>
-        <w:t xml:space="preserve"> </w:t>
-      </w:r>
-      <w:r>
-        <w:t xml:space="preserve">Aaron </w:t>
-      </w:r>
-      <w:proofErr w:type="spellStart"/>
-      <w:r>
-        <w:t>Tumbokon</w:t>
-      </w:r>
-      <w:proofErr w:type="spellEnd"/>
-      <w:r>
-        <w:t>, Jose Hernandez, Juan Zurita, Kason Bray Mills</w:t>
+        <w:t>Aaron Tumbokon, Jose Hernandez, Juan Zurita, Kason Bray Mills</w:t>
+      </w:r>
+      <w:r>
+        <w:t>, Spencer Nettles</w:t>
       </w:r>
     </w:p>
     <w:p>
@@ -8368,7 +8323,7 @@
           <w:noProof/>
         </w:rPr>
         <w:drawing>
-          <wp:anchor distT="0" distB="0" distL="114300" distR="114300" simplePos="0" relativeHeight="251657216" behindDoc="0" locked="0" layoutInCell="1" allowOverlap="1" wp14:anchorId="66A7BF39" wp14:editId="06453526">
+          <wp:anchor distT="0" distB="0" distL="114300" distR="114300" simplePos="0" relativeHeight="251658280" behindDoc="0" locked="0" layoutInCell="1" allowOverlap="1" wp14:anchorId="66A7BF39" wp14:editId="06453526">
             <wp:simplePos x="0" y="0"/>
             <wp:positionH relativeFrom="margin">
               <wp:posOffset>4571162</wp:posOffset>
@@ -8376,7 +8331,7 @@
             <wp:positionV relativeFrom="paragraph">
               <wp:posOffset>138964</wp:posOffset>
             </wp:positionV>
-            <wp:extent cx="1936598" cy="954902"/>
+            <wp:extent cx="2154896" cy="964427"/>
             <wp:effectExtent l="0" t="0" r="6985" b="0"/>
             <wp:wrapNone/>
             <wp:docPr id="45" name="Picture 45"/>
@@ -8418,7 +8373,7 @@
                   <pic:spPr bwMode="auto">
                     <a:xfrm>
                       <a:off x="0" y="0"/>
-                      <a:ext cx="1936598" cy="954902"/>
+                      <a:ext cx="2154896" cy="964427"/>
                     </a:xfrm>
                     <a:prstGeom prst="rect">
                       <a:avLst/>
@@ -8451,7 +8406,7 @@
         <w:t xml:space="preserve"> </w:t>
       </w:r>
       <w:r>
-        <w:t>Watch Sunday Devotional with Elder Bednar</w:t>
+        <w:t xml:space="preserve">Meet as a group and do come follow me together </w:t>
       </w:r>
     </w:p>
     <w:p>
@@ -8592,10 +8547,10 @@
             </w:pPr>
             <w:r>
               <w:rPr>
-                <w:rFonts w:ascii="Wingdings" w:eastAsia="Wingdings" w:hAnsi="Wingdings" w:cs="Wingdings"/>
+                <w:rFonts w:ascii="Wingdings" w:hAnsi="Wingdings" w:eastAsia="Wingdings" w:cs="Wingdings"/>
                 <w:color w:val="833C0B" w:themeColor="accent2" w:themeShade="80"/>
               </w:rPr>
-              <w:sym w:font="Wingdings" w:char="F0FD"/>
+              <w:t>ý</w:t>
             </w:r>
             <w:r>
               <w:rPr>
@@ -8619,10 +8574,10 @@
             </w:pPr>
             <w:r>
               <w:rPr>
-                <w:rFonts w:ascii="Wingdings" w:eastAsia="Wingdings" w:hAnsi="Wingdings" w:cs="Wingdings"/>
+                <w:rFonts w:ascii="Wingdings" w:hAnsi="Wingdings" w:eastAsia="Wingdings" w:cs="Wingdings"/>
                 <w:color w:val="1F3864" w:themeColor="accent1" w:themeShade="80"/>
               </w:rPr>
-              <w:sym w:font="Wingdings" w:char="F0FD"/>
+              <w:t>ý</w:t>
             </w:r>
             <w:r>
               <w:rPr>
@@ -8670,10 +8625,10 @@
             </w:pPr>
             <w:r>
               <w:rPr>
-                <w:rFonts w:ascii="Wingdings" w:eastAsia="Wingdings" w:hAnsi="Wingdings" w:cs="Wingdings"/>
+                <w:rFonts w:ascii="Wingdings" w:hAnsi="Wingdings" w:eastAsia="Wingdings" w:cs="Wingdings"/>
                 <w:color w:val="833C0B" w:themeColor="accent2" w:themeShade="80"/>
               </w:rPr>
-              <w:sym w:font="Wingdings" w:char="F0FD"/>
+              <w:t>ý</w:t>
             </w:r>
             <w:r>
               <w:rPr>
@@ -8697,10 +8652,10 @@
             </w:pPr>
             <w:r>
               <w:rPr>
-                <w:rFonts w:ascii="Wingdings" w:eastAsia="Wingdings" w:hAnsi="Wingdings" w:cs="Wingdings"/>
+                <w:rFonts w:ascii="Wingdings" w:hAnsi="Wingdings" w:eastAsia="Wingdings" w:cs="Wingdings"/>
                 <w:color w:val="1F3864" w:themeColor="accent1" w:themeShade="80"/>
               </w:rPr>
-              <w:sym w:font="Wingdings" w:char="F0FD"/>
+              <w:t>ý</w:t>
             </w:r>
             <w:r>
               <w:rPr>
@@ -8748,10 +8703,10 @@
             </w:pPr>
             <w:r>
               <w:rPr>
-                <w:rFonts w:ascii="Wingdings" w:eastAsia="Wingdings" w:hAnsi="Wingdings" w:cs="Wingdings"/>
+                <w:rFonts w:ascii="Wingdings" w:hAnsi="Wingdings" w:eastAsia="Wingdings" w:cs="Wingdings"/>
                 <w:color w:val="833C0B" w:themeColor="accent2" w:themeShade="80"/>
               </w:rPr>
-              <w:sym w:font="Wingdings" w:char="F06F"/>
+              <w:t>o</w:t>
             </w:r>
             <w:r>
               <w:rPr>
@@ -8775,10 +8730,10 @@
             </w:pPr>
             <w:r>
               <w:rPr>
-                <w:rFonts w:ascii="Wingdings" w:eastAsia="Wingdings" w:hAnsi="Wingdings" w:cs="Wingdings"/>
+                <w:rFonts w:ascii="Wingdings" w:hAnsi="Wingdings" w:eastAsia="Wingdings" w:cs="Wingdings"/>
                 <w:color w:val="1F3864" w:themeColor="accent1" w:themeShade="80"/>
               </w:rPr>
-              <w:sym w:font="Wingdings" w:char="F06F"/>
+              <w:t>o</w:t>
             </w:r>
             <w:r>
               <w:rPr>
@@ -8794,6 +8749,9 @@
       <w:pPr>
         <w:pStyle w:val="ListParagraph"/>
         <w:ind w:left="360" w:firstLine="360"/>
+        <w:rPr>
+          <w:b/>
+        </w:rPr>
       </w:pPr>
       <w:r>
         <w:rPr>
@@ -8810,31 +8768,53 @@
         <w:t xml:space="preserve"> </w:t>
       </w:r>
       <w:r>
-        <w:t xml:space="preserve">As we learn from </w:t>
-      </w:r>
-      <w:r>
-        <w:t>an</w:t>
-      </w:r>
-      <w:r>
-        <w:t xml:space="preserve"> Apostle of </w:t>
-      </w:r>
-      <w:r>
-        <w:t>Christ,</w:t>
-      </w:r>
-      <w:r>
-        <w:t xml:space="preserve"> we will gain </w:t>
-      </w:r>
-      <w:r>
-        <w:t>consciousness</w:t>
-      </w:r>
-      <w:r>
-        <w:t xml:space="preserve"> and conduct principles that will guide us in our life. </w:t>
-      </w:r>
-      <w:r>
-        <w:t>Also,</w:t>
-      </w:r>
-      <w:r>
-        <w:t xml:space="preserve"> we will share our learnings that we felt through the Holy Ghost and will accomplish connectedness and interaction.</w:t>
+        <w:rPr>
+          <w:b/>
+          <w:bCs/>
+        </w:rPr>
+        <w:t>Studying come follow me as a group will help</w:t>
+      </w:r>
+      <w:r>
+        <w:rPr>
+          <w:b/>
+          <w:bCs/>
+        </w:rPr>
+        <w:t xml:space="preserve"> </w:t>
+      </w:r>
+      <w:r>
+        <w:rPr>
+          <w:b/>
+          <w:bCs/>
+        </w:rPr>
+        <w:t>each other what is</w:t>
+      </w:r>
+      <w:r>
+        <w:rPr>
+          <w:b/>
+          <w:bCs/>
+        </w:rPr>
+        <w:t xml:space="preserve"> being taught and will it help us to hear </w:t>
+      </w:r>
+      <w:r>
+        <w:rPr>
+          <w:b/>
+          <w:bCs/>
+        </w:rPr>
+        <w:t>someone's</w:t>
+      </w:r>
+      <w:r>
+        <w:rPr>
+          <w:b/>
+          <w:bCs/>
+        </w:rPr>
+        <w:t xml:space="preserve"> opinion on </w:t>
+      </w:r>
+      <w:r>
+        <w:rPr>
+          <w:b/>
+          <w:bCs/>
+        </w:rPr>
+        <w:t xml:space="preserve">what they thought about what we leanred. </w:t>
       </w:r>
     </w:p>
     <w:p>
@@ -8929,20 +8909,66 @@
           <w:ilvl w:val="0"/>
           <w:numId w:val="9"/>
         </w:numPr>
-        <w:rPr>
-          <w:b/>
-          <w:bCs/>
-        </w:rPr>
-      </w:pPr>
-      <w:r>
-        <w:rPr>
-          <w:b/>
-          <w:bCs/>
+        <w:rPr/>
+      </w:pPr>
+      <w:r>
+        <w:rPr>
+          <w:b w:val="1"/>
+          <w:bCs w:val="1"/>
         </w:rPr>
         <w:t xml:space="preserve">Description: </w:t>
       </w:r>
       <w:r>
-        <w:t>We will watch the Sunday devotional with Elder Bednar and we will write down all the feelings we had while watching it. Then, we will group together to discuss and share what we have learnt.</w:t>
+        <w:rPr/>
+        <w:t xml:space="preserve">We will </w:t>
+      </w:r>
+      <w:r>
+        <w:rPr/>
+        <w:t xml:space="preserve">have </w:t>
+      </w:r>
+      <w:r>
+        <w:rPr/>
+        <w:t>a C</w:t>
+      </w:r>
+      <w:r>
+        <w:rPr/>
+        <w:t xml:space="preserve">ome </w:t>
+      </w:r>
+      <w:r>
+        <w:rPr/>
+        <w:t>F</w:t>
+      </w:r>
+      <w:r>
+        <w:rPr/>
+        <w:t xml:space="preserve">ollow </w:t>
+      </w:r>
+      <w:r>
+        <w:rPr/>
+        <w:t>M</w:t>
+      </w:r>
+      <w:r>
+        <w:rPr/>
+        <w:t xml:space="preserve">e as a group </w:t>
+      </w:r>
+      <w:r>
+        <w:rPr/>
+        <w:t>where we will discuss</w:t>
+      </w:r>
+      <w:r>
+        <w:rPr/>
+        <w:t xml:space="preserve"> </w:t>
+      </w:r>
+      <w:r>
+        <w:rPr/>
+        <w:t>a topic and share our thoughts</w:t>
+      </w:r>
+      <w:r>
+        <w:rPr/>
+        <w:t>. Our goal for this project is to have and increased faith and testimony in Jesus Christ.</w:t>
+      </w:r>
+      <w:r>
+        <w:rPr/>
+        <w:t xml:space="preserve"> </w:t>
       </w:r>
     </w:p>
     <w:p>
@@ -9045,11 +9071,10 @@
         <w:t xml:space="preserve">, testimony and </w:t>
       </w:r>
       <w:r>
-        <w:rPr>
-          <w:b/>
-          <w:bCs/>
-        </w:rPr>
         <w:t>habits</w:t>
+      </w:r>
+      <w:r>
+        <w:t xml:space="preserve"> through weekly Come Follow Me after we gather for the first session and learn hot to do it.</w:t>
       </w:r>
     </w:p>
     <w:p>
@@ -9074,7 +9099,16 @@
         <w:t>times</w:t>
       </w:r>
       <w:r>
-        <w:t xml:space="preserve"> we pray, read our scriptures and seek for God’s guide.</w:t>
+        <w:t xml:space="preserve"> we pray, read our scriptures and seek for God’s guide</w:t>
+      </w:r>
+      <w:r>
+        <w:t xml:space="preserve"> while following Come Follow Me </w:t>
+      </w:r>
+      <w:r>
+        <w:t>manual</w:t>
+      </w:r>
+      <w:r>
+        <w:t>.</w:t>
       </w:r>
     </w:p>
     <w:p>
@@ -9187,27 +9221,7 @@
           <w:i/>
           <w:iCs/>
         </w:rPr>
-        <w:t xml:space="preserve">Who, What, Where, When, </w:t>
-      </w:r>
-      <w:proofErr w:type="gramStart"/>
-      <w:r>
-        <w:rPr>
-          <w:b/>
-          <w:bCs/>
-          <w:i/>
-          <w:iCs/>
-        </w:rPr>
-        <w:t>Why</w:t>
-      </w:r>
-      <w:proofErr w:type="gramEnd"/>
-      <w:r>
-        <w:rPr>
-          <w:b/>
-          <w:bCs/>
-          <w:i/>
-          <w:iCs/>
-        </w:rPr>
-        <w:t>, How</w:t>
+        <w:t>Who, What, Where, When, Why, How</w:t>
       </w:r>
       <w:r>
         <w:rPr>
@@ -9285,6 +9299,12 @@
           <w:bCs/>
         </w:rPr>
         <w:tab/>
+      </w:r>
+      <w:r>
+        <w:rPr>
+          <w:b/>
+          <w:bCs/>
+        </w:rPr>
         <w:t xml:space="preserve"> </w:t>
       </w:r>
       <w:r>
@@ -9348,6 +9368,12 @@
           <w:bCs/>
         </w:rPr>
         <w:tab/>
+      </w:r>
+      <w:r>
+        <w:rPr>
+          <w:b/>
+          <w:bCs/>
+        </w:rPr>
         <w:t>Juan Zurita</w:t>
       </w:r>
       <w:r>
@@ -9377,6 +9403,12 @@
           <w:bCs/>
         </w:rPr>
         <w:tab/>
+      </w:r>
+      <w:r>
+        <w:rPr>
+          <w:b/>
+          <w:bCs/>
+        </w:rPr>
         <w:t xml:space="preserve">Check </w:t>
       </w:r>
       <w:r>
@@ -9407,41 +9439,40 @@
         <w:t>2:</w:t>
       </w:r>
       <w:r>
-        <w:rPr>
-          <w:b/>
-          <w:bCs/>
-        </w:rPr>
         <w:tab/>
+      </w:r>
+      <w:r>
+        <w:rPr>
+          <w:b/>
+          <w:bCs/>
+        </w:rPr>
         <w:t>Kason Mills</w:t>
       </w:r>
       <w:r>
-        <w:rPr>
-          <w:b/>
-          <w:bCs/>
-        </w:rPr>
         <w:tab/>
       </w:r>
       <w:r>
-        <w:rPr>
-          <w:b/>
-          <w:bCs/>
-        </w:rPr>
         <w:tab/>
       </w:r>
       <w:r>
-        <w:rPr>
-          <w:b/>
-          <w:bCs/>
-        </w:rPr>
         <w:tab/>
       </w:r>
       <w:r>
-        <w:rPr>
-          <w:b/>
-          <w:bCs/>
-        </w:rPr>
         <w:tab/>
-        <w:t>Check up on Aaron</w:t>
+      </w:r>
+      <w:r>
+        <w:rPr>
+          <w:b/>
+          <w:bCs/>
+        </w:rPr>
+        <w:t xml:space="preserve">Check up on </w:t>
+      </w:r>
+      <w:r>
+        <w:rPr>
+          <w:b/>
+          <w:bCs/>
+        </w:rPr>
+        <w:t>Spencer</w:t>
       </w:r>
     </w:p>
     <w:p>
@@ -9469,17 +9500,14 @@
           <w:bCs/>
         </w:rPr>
         <w:tab/>
-        <w:t xml:space="preserve">Aaron </w:t>
-      </w:r>
-      <w:proofErr w:type="spellStart"/>
-      <w:r>
-        <w:rPr>
-          <w:b/>
-          <w:bCs/>
-        </w:rPr>
-        <w:t>Tumbokon</w:t>
-      </w:r>
-      <w:proofErr w:type="spellEnd"/>
+      </w:r>
+      <w:r>
+        <w:rPr>
+          <w:b/>
+          <w:bCs/>
+        </w:rPr>
+        <w:t>Aaron Tumbokon</w:t>
+      </w:r>
       <w:r>
         <w:rPr>
           <w:b/>
@@ -9500,6 +9528,12 @@
           <w:bCs/>
         </w:rPr>
         <w:tab/>
+      </w:r>
+      <w:r>
+        <w:rPr>
+          <w:b/>
+          <w:bCs/>
+        </w:rPr>
         <w:t>Check up on Jose</w:t>
       </w:r>
     </w:p>
@@ -9530,41 +9564,79 @@
         <w:t>:</w:t>
       </w:r>
       <w:r>
-        <w:rPr>
-          <w:b/>
-          <w:bCs/>
-        </w:rPr>
         <w:tab/>
+      </w:r>
+      <w:r>
+        <w:rPr>
+          <w:b/>
+          <w:bCs/>
+        </w:rPr>
         <w:t>Jose Hernandez</w:t>
       </w:r>
       <w:r>
-        <w:rPr>
-          <w:b/>
-          <w:bCs/>
-        </w:rPr>
         <w:tab/>
       </w:r>
       <w:r>
-        <w:rPr>
-          <w:b/>
-          <w:bCs/>
-        </w:rPr>
         <w:tab/>
       </w:r>
       <w:r>
-        <w:rPr>
-          <w:b/>
-          <w:bCs/>
-        </w:rPr>
         <w:tab/>
       </w:r>
       <w:r>
-        <w:rPr>
-          <w:b/>
-          <w:bCs/>
-        </w:rPr>
         <w:tab/>
+      </w:r>
+      <w:r>
+        <w:rPr>
+          <w:b/>
+          <w:bCs/>
+        </w:rPr>
         <w:t>Check up on Juan</w:t>
+      </w:r>
+    </w:p>
+    <w:p>
+      <w:pPr>
+        <w:pStyle w:val="ListParagraph"/>
+        <w:numPr>
+          <w:ilvl w:val="1"/>
+          <w:numId w:val="9"/>
+        </w:numPr>
+        <w:rPr>
+          <w:b/>
+          <w:bCs/>
+        </w:rPr>
+      </w:pPr>
+      <w:r>
+        <w:rPr>
+          <w:b/>
+          <w:bCs/>
+        </w:rPr>
+        <w:t>5:</w:t>
+      </w:r>
+      <w:r>
+        <w:tab/>
+      </w:r>
+      <w:r>
+        <w:rPr>
+          <w:b/>
+          <w:bCs/>
+        </w:rPr>
+        <w:t>Spencer Nettels</w:t>
+      </w:r>
+      <w:r>
+        <w:tab/>
+      </w:r>
+      <w:r>
+        <w:tab/>
+      </w:r>
+      <w:r>
+        <w:tab/>
+      </w:r>
+      <w:r>
+        <w:rPr>
+          <w:b/>
+          <w:bCs/>
+        </w:rPr>
+        <w:t>Check up on Aaron</w:t>
       </w:r>
     </w:p>
     <w:p>
@@ -9584,6 +9656,7 @@
           <w:b/>
           <w:bCs/>
         </w:rPr>
+        <w:lastRenderedPageBreak/>
         <w:t>Milestones</w:t>
       </w:r>
     </w:p>
@@ -9596,10 +9669,22 @@
         </w:numPr>
       </w:pPr>
       <w:r>
-        <w:t xml:space="preserve">1. </w:t>
-      </w:r>
-      <w:r>
-        <w:t>Watch devotional</w:t>
+        <w:t>1.</w:t>
+      </w:r>
+      <w:r>
+        <w:t xml:space="preserve"> Meet up to </w:t>
+      </w:r>
+      <w:r>
+        <w:t>do Come Follow Me</w:t>
+      </w:r>
+      <w:r>
+        <w:t xml:space="preserve"> together and set </w:t>
+      </w:r>
+      <w:r>
+        <w:t xml:space="preserve">spiritual </w:t>
+      </w:r>
+      <w:r>
+        <w:t>goals</w:t>
       </w:r>
     </w:p>
     <w:p>
@@ -9609,13 +9694,27 @@
           <w:ilvl w:val="1"/>
           <w:numId w:val="9"/>
         </w:numPr>
-      </w:pPr>
-      <w:r>
-        <w:lastRenderedPageBreak/>
+        <w:rPr/>
+      </w:pPr>
+      <w:r>
+        <w:rPr/>
         <w:t>2.</w:t>
       </w:r>
       <w:r>
-        <w:t xml:space="preserve"> Get together to talk about the devotional</w:t>
+        <w:rPr/>
+        <w:t xml:space="preserve"> </w:t>
+      </w:r>
+      <w:r>
+        <w:rPr/>
+        <w:t xml:space="preserve">Talk about what we </w:t>
+      </w:r>
+      <w:r>
+        <w:rPr/>
+        <w:t>learned</w:t>
+      </w:r>
+      <w:r>
+        <w:rPr/>
+        <w:t xml:space="preserve"> from come follow me</w:t>
       </w:r>
     </w:p>
     <w:p>
@@ -9737,13 +9836,8 @@
       <w:pPr>
         <w:pStyle w:val="ListParagraph"/>
       </w:pPr>
-      <w:proofErr w:type="gramStart"/>
-      <w:r>
-        <w:t>[ ]</w:t>
-      </w:r>
-      <w:proofErr w:type="gramEnd"/>
-      <w:r>
-        <w:t xml:space="preserve"> </w:t>
+      <w:r>
+        <w:t xml:space="preserve">[ ] </w:t>
       </w:r>
       <w:r>
         <w:rPr>
@@ -9754,6 +9848,8 @@
       </w:r>
       <w:r>
         <w:tab/>
+      </w:r>
+      <w:r>
         <w:t>Date: __________________</w:t>
       </w:r>
       <w:r>
@@ -9880,11 +9976,9 @@
         </w:rPr>
         <w:t xml:space="preserve">Team Name: </w:t>
       </w:r>
-      <w:proofErr w:type="spellStart"/>
       <w:r>
         <w:t>TeamAte</w:t>
       </w:r>
-      <w:proofErr w:type="spellEnd"/>
     </w:p>
     <w:p>
       <w:pPr>
@@ -9903,7 +9997,7 @@
           <w:b/>
           <w:bCs/>
         </w:rPr>
-        <w:t>Team</w:t>
+        <w:t>Team member’s Names:</w:t>
       </w:r>
       <w:r>
         <w:rPr>
@@ -9913,29 +10007,10 @@
         <w:t xml:space="preserve"> </w:t>
       </w:r>
       <w:r>
-        <w:rPr>
-          <w:b/>
-          <w:bCs/>
-        </w:rPr>
-        <w:t>member’s Names:</w:t>
-      </w:r>
-      <w:r>
-        <w:rPr>
-          <w:b/>
-          <w:bCs/>
-        </w:rPr>
-        <w:t xml:space="preserve"> </w:t>
-      </w:r>
-      <w:r>
-        <w:t xml:space="preserve">Aaron </w:t>
-      </w:r>
-      <w:proofErr w:type="spellStart"/>
-      <w:r>
-        <w:t>Tumbokon</w:t>
-      </w:r>
-      <w:proofErr w:type="spellEnd"/>
-      <w:r>
-        <w:t>, Jose Hernandez, Juan Zurita, Kason Bray Mills</w:t>
+        <w:t>Aaron Tumbokon, Jose Hernandez, Juan Zurita, Kason Bray Mills</w:t>
+      </w:r>
+      <w:r>
+        <w:t>, Spencer Nettles</w:t>
       </w:r>
     </w:p>
     <w:p>
@@ -10177,7 +10252,7 @@
             </w:pPr>
             <w:r>
               <w:rPr>
-                <w:rFonts w:ascii="Wingdings" w:eastAsia="Wingdings" w:hAnsi="Wingdings" w:cs="Wingdings"/>
+                <w:rFonts w:ascii="Wingdings" w:hAnsi="Wingdings" w:eastAsia="Wingdings" w:cs="Wingdings"/>
                 <w:color w:val="1F3864" w:themeColor="accent1" w:themeShade="80"/>
               </w:rPr>
               <w:t>ý</w:t>
@@ -10204,7 +10279,7 @@
             </w:pPr>
             <w:r>
               <w:rPr>
-                <w:rFonts w:ascii="Wingdings" w:eastAsia="Wingdings" w:hAnsi="Wingdings" w:cs="Wingdings"/>
+                <w:rFonts w:ascii="Wingdings" w:hAnsi="Wingdings" w:eastAsia="Wingdings" w:cs="Wingdings"/>
                 <w:color w:val="1F3864" w:themeColor="accent1" w:themeShade="80"/>
               </w:rPr>
               <w:t>ý</w:t>
@@ -10255,7 +10330,7 @@
             </w:pPr>
             <w:r>
               <w:rPr>
-                <w:rFonts w:ascii="Wingdings" w:eastAsia="Wingdings" w:hAnsi="Wingdings" w:cs="Wingdings"/>
+                <w:rFonts w:ascii="Wingdings" w:hAnsi="Wingdings" w:eastAsia="Wingdings" w:cs="Wingdings"/>
                 <w:color w:val="1F3864" w:themeColor="accent1" w:themeShade="80"/>
               </w:rPr>
               <w:t>ý</w:t>
@@ -10282,7 +10357,7 @@
             </w:pPr>
             <w:r>
               <w:rPr>
-                <w:rFonts w:ascii="Wingdings" w:eastAsia="Wingdings" w:hAnsi="Wingdings" w:cs="Wingdings"/>
+                <w:rFonts w:ascii="Wingdings" w:hAnsi="Wingdings" w:eastAsia="Wingdings" w:cs="Wingdings"/>
                 <w:color w:val="1F3864" w:themeColor="accent1" w:themeShade="80"/>
               </w:rPr>
               <w:t>ý</w:t>
@@ -10333,7 +10408,7 @@
             </w:pPr>
             <w:r>
               <w:rPr>
-                <w:rFonts w:ascii="Wingdings" w:eastAsia="Wingdings" w:hAnsi="Wingdings" w:cs="Wingdings"/>
+                <w:rFonts w:ascii="Wingdings" w:hAnsi="Wingdings" w:eastAsia="Wingdings" w:cs="Wingdings"/>
                 <w:color w:val="1F3864" w:themeColor="accent1" w:themeShade="80"/>
               </w:rPr>
               <w:t>ý</w:t>
@@ -10360,7 +10435,7 @@
             </w:pPr>
             <w:r>
               <w:rPr>
-                <w:rFonts w:ascii="Wingdings" w:eastAsia="Wingdings" w:hAnsi="Wingdings" w:cs="Wingdings"/>
+                <w:rFonts w:ascii="Wingdings" w:hAnsi="Wingdings" w:eastAsia="Wingdings" w:cs="Wingdings"/>
                 <w:color w:val="1F3864" w:themeColor="accent1" w:themeShade="80"/>
               </w:rPr>
               <w:t>ý</w:t>
@@ -10398,13 +10473,7 @@
         <w:t xml:space="preserve">The game Dungeons and Dragons affects </w:t>
       </w:r>
       <w:r>
-        <w:t>all</w:t>
-      </w:r>
-      <w:r>
-        <w:t xml:space="preserve"> </w:t>
-      </w:r>
-      <w:r>
-        <w:t>aspects</w:t>
+        <w:t>all aspects</w:t>
       </w:r>
       <w:r>
         <w:t xml:space="preserve"> of influence. From character creation to </w:t>
@@ -10413,10 +10482,7 @@
         <w:t xml:space="preserve">fighting the monsters and solving </w:t>
       </w:r>
       <w:r>
-        <w:t>the</w:t>
-      </w:r>
-      <w:r>
-        <w:t xml:space="preserve"> </w:t>
+        <w:t xml:space="preserve">the </w:t>
       </w:r>
       <w:r>
         <w:t>game itself</w:t>
@@ -10445,13 +10511,7 @@
         <w:t xml:space="preserve">Project Values: </w:t>
       </w:r>
       <w:r>
-        <w:t>Have fun and finish the game</w:t>
-      </w:r>
-      <w:r>
-        <w:t xml:space="preserve"> </w:t>
-      </w:r>
-      <w:r>
-        <w:t>as a team</w:t>
+        <w:t>Have fun and finish the game as a team</w:t>
       </w:r>
     </w:p>
     <w:p>
@@ -10470,19 +10530,19 @@
         <w:t xml:space="preserve">Description: </w:t>
       </w:r>
       <w:r>
-        <w:t xml:space="preserve">There are a lot of options when </w:t>
-      </w:r>
-      <w:r>
-        <w:t>it comes</w:t>
+        <w:t>There are a lot of options when</w:t>
+      </w:r>
+      <w:r>
+        <w:t xml:space="preserve"> it comes</w:t>
       </w:r>
       <w:r>
         <w:t xml:space="preserve"> </w:t>
       </w:r>
       <w:r>
-        <w:t xml:space="preserve">to </w:t>
-      </w:r>
-      <w:r>
-        <w:t>playing dungeons and dragons</w:t>
+        <w:t>to playing</w:t>
+      </w:r>
+      <w:r>
+        <w:t xml:space="preserve"> dungeons and dragons</w:t>
       </w:r>
       <w:r>
         <w:t>. Having ideas and imagination as a team will be the goal of this project</w:t>
@@ -10761,27 +10821,7 @@
           <w:i/>
           <w:iCs/>
         </w:rPr>
-        <w:t xml:space="preserve">Who, What, Where, When, </w:t>
-      </w:r>
-      <w:proofErr w:type="gramStart"/>
-      <w:r>
-        <w:rPr>
-          <w:b/>
-          <w:bCs/>
-          <w:i/>
-          <w:iCs/>
-        </w:rPr>
-        <w:t>Why</w:t>
-      </w:r>
-      <w:proofErr w:type="gramEnd"/>
-      <w:r>
-        <w:rPr>
-          <w:b/>
-          <w:bCs/>
-          <w:i/>
-          <w:iCs/>
-        </w:rPr>
-        <w:t>, How</w:t>
+        <w:t>Who, What, Where, When, Why, How</w:t>
       </w:r>
       <w:r>
         <w:rPr>
@@ -10840,39 +10880,25 @@
         <w:t xml:space="preserve">Role </w:t>
       </w:r>
       <w:r>
-        <w:rPr>
-          <w:b/>
-          <w:bCs/>
-        </w:rPr>
         <w:tab/>
       </w:r>
       <w:r>
-        <w:rPr>
-          <w:b/>
-          <w:bCs/>
-        </w:rPr>
         <w:tab/>
       </w:r>
       <w:r>
-        <w:rPr>
-          <w:b/>
-          <w:bCs/>
-        </w:rPr>
         <w:tab/>
       </w:r>
       <w:r>
-        <w:rPr>
-          <w:b/>
-          <w:bCs/>
-        </w:rPr>
         <w:tab/>
       </w:r>
       <w:r>
-        <w:rPr>
-          <w:b/>
-          <w:bCs/>
-        </w:rPr>
         <w:tab/>
+      </w:r>
+      <w:r>
+        <w:rPr>
+          <w:b/>
+          <w:bCs/>
+        </w:rPr>
         <w:t>Responsibilities</w:t>
       </w:r>
     </w:p>
@@ -10900,7 +10926,14 @@
           <w:b/>
           <w:bCs/>
         </w:rPr>
-        <w:t xml:space="preserve"> Player 1</w:t>
+        <w:t xml:space="preserve"> </w:t>
+      </w:r>
+      <w:r>
+        <w:rPr>
+          <w:b/>
+          <w:bCs/>
+        </w:rPr>
+        <w:t>Jose Hernandez</w:t>
       </w:r>
       <w:r>
         <w:tab/>
@@ -10919,7 +10952,21 @@
           <w:b/>
           <w:bCs/>
         </w:rPr>
-        <w:t>Creating a character and following their role</w:t>
+        <w:t>J</w:t>
+      </w:r>
+      <w:r>
+        <w:rPr>
+          <w:b/>
+          <w:bCs/>
+        </w:rPr>
+        <w:t>ose</w:t>
+      </w:r>
+      <w:r>
+        <w:rPr>
+          <w:b/>
+          <w:bCs/>
+        </w:rPr>
+        <w:t xml:space="preserve"> will check up on Spencer</w:t>
       </w:r>
     </w:p>
     <w:p>
@@ -10953,19 +11000,19 @@
           <w:b/>
           <w:bCs/>
         </w:rPr>
-        <w:t>Player</w:t>
-      </w:r>
-      <w:r>
-        <w:rPr>
-          <w:b/>
-          <w:bCs/>
-        </w:rPr>
-        <w:t xml:space="preserve"> 2</w:t>
+        <w:t>Juan Zurita</w:t>
       </w:r>
       <w:r>
         <w:tab/>
       </w:r>
       <w:r>
+        <w:rPr>
+          <w:b/>
+          <w:bCs/>
+        </w:rPr>
+        <w:t xml:space="preserve">       </w:t>
+      </w:r>
+      <w:r>
         <w:tab/>
       </w:r>
       <w:r>
@@ -10975,11 +11022,14 @@
         <w:tab/>
       </w:r>
       <w:r>
-        <w:rPr>
-          <w:b/>
-          <w:bCs/>
-        </w:rPr>
-        <w:t>Creating a character and following their role</w:t>
+        <w:tab/>
+      </w:r>
+      <w:r>
+        <w:rPr>
+          <w:b/>
+          <w:bCs/>
+        </w:rPr>
+        <w:t>Aaron will check up on Jose</w:t>
       </w:r>
     </w:p>
     <w:p>
@@ -11006,7 +11056,14 @@
           <w:b/>
           <w:bCs/>
         </w:rPr>
-        <w:t xml:space="preserve"> Player 3</w:t>
+        <w:t xml:space="preserve"> </w:t>
+      </w:r>
+      <w:r>
+        <w:rPr>
+          <w:b/>
+          <w:bCs/>
+        </w:rPr>
+        <w:t>Aaron Tumbokon</w:t>
       </w:r>
       <w:r>
         <w:tab/>
@@ -11025,7 +11082,7 @@
           <w:b/>
           <w:bCs/>
         </w:rPr>
-        <w:t>Creating a character and following their role</w:t>
+        <w:t>Juan Zurita will check up on Kason</w:t>
       </w:r>
     </w:p>
     <w:p>
@@ -11045,14 +11102,7 @@
           <w:b/>
           <w:bCs/>
         </w:rPr>
-        <w:t>N:</w:t>
-      </w:r>
-      <w:r>
-        <w:rPr>
-          <w:b/>
-          <w:bCs/>
-        </w:rPr>
-        <w:t xml:space="preserve"> Player 4</w:t>
+        <w:t>4. Kason Mills</w:t>
       </w:r>
       <w:r>
         <w:tab/>
@@ -11067,11 +11117,53 @@
         <w:tab/>
       </w:r>
       <w:r>
-        <w:rPr>
-          <w:b/>
-          <w:bCs/>
-        </w:rPr>
-        <w:t>Creating a character and following their role</w:t>
+        <w:tab/>
+      </w:r>
+      <w:r>
+        <w:rPr>
+          <w:b/>
+          <w:bCs/>
+        </w:rPr>
+        <w:t>Kason will check up on Juan</w:t>
+      </w:r>
+    </w:p>
+    <w:p>
+      <w:pPr>
+        <w:pStyle w:val="ListParagraph"/>
+        <w:numPr>
+          <w:ilvl w:val="1"/>
+          <w:numId w:val="9"/>
+        </w:numPr>
+        <w:rPr>
+          <w:b/>
+          <w:bCs/>
+        </w:rPr>
+      </w:pPr>
+      <w:r>
+        <w:rPr>
+          <w:b/>
+          <w:bCs/>
+        </w:rPr>
+        <w:t>5. Spencer Nettles</w:t>
+      </w:r>
+      <w:r>
+        <w:tab/>
+      </w:r>
+      <w:r>
+        <w:tab/>
+      </w:r>
+      <w:r>
+        <w:tab/>
+      </w:r>
+      <w:r>
+        <w:tab/>
+      </w:r>
+      <w:r>
+        <w:rPr>
+          <w:b/>
+          <w:bCs/>
+        </w:rPr>
+        <w:t>Spencer will check up on Aaron</w:t>
       </w:r>
     </w:p>
     <w:p>
@@ -11101,12 +11193,19 @@
           <w:ilvl w:val="1"/>
           <w:numId w:val="9"/>
         </w:numPr>
-      </w:pPr>
-      <w:r>
+        <w:rPr/>
+      </w:pPr>
+      <w:r>
+        <w:rPr/>
         <w:t xml:space="preserve">1. </w:t>
       </w:r>
       <w:r>
+        <w:rPr/>
         <w:t>Make a character</w:t>
+      </w:r>
+      <w:r>
+        <w:rPr/>
+        <w:t xml:space="preserve"> as a team</w:t>
       </w:r>
     </w:p>
     <w:p>
@@ -11116,15 +11215,23 @@
           <w:ilvl w:val="1"/>
           <w:numId w:val="9"/>
         </w:numPr>
-      </w:pPr>
-      <w:r>
+        <w:rPr/>
+      </w:pPr>
+      <w:r>
+        <w:rPr/>
         <w:t>2.</w:t>
       </w:r>
       <w:r>
+        <w:rPr/>
         <w:t xml:space="preserve"> </w:t>
       </w:r>
       <w:r>
-        <w:t>Survive save point</w:t>
+        <w:rPr/>
+        <w:t>Introduce our character and roleplay</w:t>
+      </w:r>
+      <w:r>
+        <w:rPr/>
+        <w:t xml:space="preserve"> (check up on our responsibilities)</w:t>
       </w:r>
     </w:p>
     <w:p>
@@ -11134,12 +11241,19 @@
           <w:ilvl w:val="1"/>
           <w:numId w:val="9"/>
         </w:numPr>
-      </w:pPr>
-      <w:r>
+        <w:rPr/>
+      </w:pPr>
+      <w:r>
+        <w:rPr/>
         <w:t>3.</w:t>
       </w:r>
       <w:r>
-        <w:t xml:space="preserve"> Survive save point</w:t>
+        <w:rPr/>
+        <w:t xml:space="preserve"> </w:t>
+      </w:r>
+      <w:r>
+        <w:rPr/>
+        <w:t>Discuss with the team before making decisions</w:t>
       </w:r>
     </w:p>
     <w:p>
@@ -11149,12 +11263,23 @@
           <w:ilvl w:val="1"/>
           <w:numId w:val="9"/>
         </w:numPr>
-      </w:pPr>
-      <w:r>
+        <w:rPr/>
+      </w:pPr>
+      <w:r>
+        <w:rPr/>
         <w:t>4.</w:t>
       </w:r>
       <w:r>
-        <w:t xml:space="preserve"> Survive save point</w:t>
+        <w:rPr/>
+        <w:t xml:space="preserve"> </w:t>
+      </w:r>
+      <w:r>
+        <w:rPr/>
+        <w:t xml:space="preserve">Discuss about combo and </w:t>
+      </w:r>
+      <w:r>
+        <w:rPr/>
+        <w:t>items and route</w:t>
       </w:r>
     </w:p>
     <w:p>
@@ -11164,12 +11289,19 @@
           <w:ilvl w:val="1"/>
           <w:numId w:val="9"/>
         </w:numPr>
-      </w:pPr>
-      <w:r>
+        <w:bidi w:val="0"/>
+        <w:spacing w:before="0" w:beforeAutospacing="off" w:after="160" w:afterAutospacing="off" w:line="259" w:lineRule="auto"/>
+        <w:ind w:left="720" w:right="0" w:hanging="360"/>
+        <w:jc w:val="left"/>
+        <w:rPr/>
+      </w:pPr>
+      <w:r>
+        <w:rPr/>
         <w:t xml:space="preserve">5. </w:t>
       </w:r>
       <w:r>
-        <w:t>Finish the game</w:t>
+        <w:rPr/>
+        <w:t>Have fun playing DnD</w:t>
       </w:r>
     </w:p>
     <w:p>
@@ -11185,6 +11317,7 @@
           <w:b/>
           <w:bCs/>
         </w:rPr>
+        <w:lastRenderedPageBreak/>
         <w:t>Instructor Improvements Suggestions</w:t>
       </w:r>
       <w:r>
@@ -11212,7 +11345,6 @@
         </w:numPr>
       </w:pPr>
       <w:r>
-        <w:lastRenderedPageBreak/>
         <w:t>__________________________________________________________</w:t>
       </w:r>
     </w:p>
@@ -11220,13 +11352,8 @@
       <w:pPr>
         <w:pStyle w:val="ListParagraph"/>
       </w:pPr>
-      <w:proofErr w:type="gramStart"/>
-      <w:r>
-        <w:t>[ ]</w:t>
-      </w:r>
-      <w:proofErr w:type="gramEnd"/>
-      <w:r>
-        <w:t xml:space="preserve"> </w:t>
+      <w:r>
+        <w:t xml:space="preserve">[ ] </w:t>
       </w:r>
       <w:r>
         <w:rPr>
@@ -11237,6 +11364,8 @@
       </w:r>
       <w:r>
         <w:tab/>
+      </w:r>
+      <w:r>
         <w:t>Date: __________________</w:t>
       </w:r>
       <w:r>
@@ -11363,11 +11492,9 @@
         </w:rPr>
         <w:t xml:space="preserve">Team Name: </w:t>
       </w:r>
-      <w:proofErr w:type="spellStart"/>
       <w:r>
         <w:t>TeamAte</w:t>
       </w:r>
-      <w:proofErr w:type="spellEnd"/>
     </w:p>
     <w:p>
       <w:pPr>
@@ -11386,7 +11513,7 @@
           <w:b/>
           <w:bCs/>
         </w:rPr>
-        <w:t>Team</w:t>
+        <w:t>Team member’s Names:</w:t>
       </w:r>
       <w:r>
         <w:rPr>
@@ -11396,29 +11523,10 @@
         <w:t xml:space="preserve"> </w:t>
       </w:r>
       <w:r>
-        <w:rPr>
-          <w:b/>
-          <w:bCs/>
-        </w:rPr>
-        <w:t>member’s Names:</w:t>
-      </w:r>
-      <w:r>
-        <w:rPr>
-          <w:b/>
-          <w:bCs/>
-        </w:rPr>
-        <w:t xml:space="preserve"> </w:t>
-      </w:r>
-      <w:r>
-        <w:t xml:space="preserve">Aaron </w:t>
-      </w:r>
-      <w:proofErr w:type="spellStart"/>
-      <w:r>
-        <w:t>Tumbokon</w:t>
-      </w:r>
-      <w:proofErr w:type="spellEnd"/>
-      <w:r>
-        <w:t>, Jose Hernandez, Juan Zurita, Kason Bray Mills</w:t>
+        <w:t>Aaron Tumbokon, Jose Hernandez, Juan Zurita, Kason Bray Mills</w:t>
+      </w:r>
+      <w:r>
+        <w:t>, Spencer Nettles</w:t>
       </w:r>
     </w:p>
     <w:p>
@@ -11660,10 +11768,10 @@
             </w:pPr>
             <w:r>
               <w:rPr>
-                <w:rFonts w:ascii="Wingdings" w:eastAsia="Wingdings" w:hAnsi="Wingdings" w:cs="Wingdings"/>
+                <w:rFonts w:ascii="Wingdings" w:hAnsi="Wingdings" w:eastAsia="Wingdings" w:cs="Wingdings"/>
                 <w:color w:val="833C0B" w:themeColor="accent2" w:themeShade="80"/>
               </w:rPr>
-              <w:sym w:font="Wingdings" w:char="F06F"/>
+              <w:t>o</w:t>
             </w:r>
             <w:r>
               <w:rPr>
@@ -11687,10 +11795,10 @@
             </w:pPr>
             <w:r>
               <w:rPr>
-                <w:rFonts w:ascii="Wingdings" w:eastAsia="Wingdings" w:hAnsi="Wingdings" w:cs="Wingdings"/>
+                <w:rFonts w:ascii="Wingdings" w:hAnsi="Wingdings" w:eastAsia="Wingdings" w:cs="Wingdings"/>
                 <w:color w:val="1F3864" w:themeColor="accent1" w:themeShade="80"/>
               </w:rPr>
-              <w:sym w:font="Wingdings" w:char="F06F"/>
+              <w:t>o</w:t>
             </w:r>
             <w:r>
               <w:rPr>
@@ -11738,10 +11846,10 @@
             </w:pPr>
             <w:r>
               <w:rPr>
-                <w:rFonts w:ascii="Wingdings" w:eastAsia="Wingdings" w:hAnsi="Wingdings" w:cs="Wingdings"/>
+                <w:rFonts w:ascii="Wingdings" w:hAnsi="Wingdings" w:eastAsia="Wingdings" w:cs="Wingdings"/>
                 <w:color w:val="833C0B" w:themeColor="accent2" w:themeShade="80"/>
               </w:rPr>
-              <w:sym w:font="Wingdings" w:char="F06F"/>
+              <w:t>o</w:t>
             </w:r>
             <w:r>
               <w:rPr>
@@ -11765,10 +11873,10 @@
             </w:pPr>
             <w:r>
               <w:rPr>
-                <w:rFonts w:ascii="Wingdings" w:eastAsia="Wingdings" w:hAnsi="Wingdings" w:cs="Wingdings"/>
+                <w:rFonts w:ascii="Wingdings" w:hAnsi="Wingdings" w:eastAsia="Wingdings" w:cs="Wingdings"/>
                 <w:color w:val="1F3864" w:themeColor="accent1" w:themeShade="80"/>
               </w:rPr>
-              <w:sym w:font="Wingdings" w:char="F06F"/>
+              <w:t>o</w:t>
             </w:r>
             <w:r>
               <w:rPr>
@@ -11816,10 +11924,10 @@
             </w:pPr>
             <w:r>
               <w:rPr>
-                <w:rFonts w:ascii="Wingdings" w:eastAsia="Wingdings" w:hAnsi="Wingdings" w:cs="Wingdings"/>
+                <w:rFonts w:ascii="Wingdings" w:hAnsi="Wingdings" w:eastAsia="Wingdings" w:cs="Wingdings"/>
                 <w:color w:val="833C0B" w:themeColor="accent2" w:themeShade="80"/>
               </w:rPr>
-              <w:sym w:font="Wingdings" w:char="F06F"/>
+              <w:t>o</w:t>
             </w:r>
             <w:r>
               <w:rPr>
@@ -11843,10 +11951,10 @@
             </w:pPr>
             <w:r>
               <w:rPr>
-                <w:rFonts w:ascii="Wingdings" w:eastAsia="Wingdings" w:hAnsi="Wingdings" w:cs="Wingdings"/>
+                <w:rFonts w:ascii="Wingdings" w:hAnsi="Wingdings" w:eastAsia="Wingdings" w:cs="Wingdings"/>
                 <w:color w:val="1F3864" w:themeColor="accent1" w:themeShade="80"/>
               </w:rPr>
-              <w:sym w:font="Wingdings" w:char="F06F"/>
+              <w:t>o</w:t>
             </w:r>
             <w:r>
               <w:rPr>
@@ -11893,21 +12001,7 @@
           <w:b/>
           <w:bCs/>
         </w:rPr>
-        <w:t>sport that requires</w:t>
-      </w:r>
-      <w:r>
-        <w:rPr>
-          <w:b/>
-          <w:bCs/>
-        </w:rPr>
-        <w:t xml:space="preserve"> </w:t>
-      </w:r>
-      <w:r>
-        <w:rPr>
-          <w:b/>
-          <w:bCs/>
-        </w:rPr>
-        <w:t>effe</w:t>
+        <w:t>sport that requires effe</w:t>
       </w:r>
       <w:r>
         <w:rPr>
@@ -11921,14 +12015,7 @@
           <w:b/>
           <w:bCs/>
         </w:rPr>
-        <w:t xml:space="preserve">because of the </w:t>
-      </w:r>
-      <w:r>
-        <w:rPr>
-          <w:b/>
-          <w:bCs/>
-        </w:rPr>
-        <w:t xml:space="preserve">how the </w:t>
+        <w:t xml:space="preserve">because of the how the </w:t>
       </w:r>
       <w:r>
         <w:tab/>
@@ -12199,6 +12286,7 @@
       <w:pPr>
         <w:rPr>
           <w:b/>
+          <w:bCs/>
         </w:rPr>
       </w:pPr>
       <w:r>
@@ -12263,27 +12351,7 @@
           <w:i/>
           <w:iCs/>
         </w:rPr>
-        <w:t xml:space="preserve">Who, What, Where, When, </w:t>
-      </w:r>
-      <w:proofErr w:type="gramStart"/>
-      <w:r>
-        <w:rPr>
-          <w:b/>
-          <w:bCs/>
-          <w:i/>
-          <w:iCs/>
-        </w:rPr>
-        <w:t>Why</w:t>
-      </w:r>
-      <w:proofErr w:type="gramEnd"/>
-      <w:r>
-        <w:rPr>
-          <w:b/>
-          <w:bCs/>
-          <w:i/>
-          <w:iCs/>
-        </w:rPr>
-        <w:t>, How</w:t>
+        <w:t>Who, What, Where, When, Why, How</w:t>
       </w:r>
       <w:r>
         <w:rPr>
@@ -12399,6 +12467,12 @@
           <w:bCs/>
         </w:rPr>
         <w:tab/>
+      </w:r>
+      <w:r>
+        <w:rPr>
+          <w:b/>
+          <w:bCs/>
+        </w:rPr>
         <w:t>Responsibilities</w:t>
       </w:r>
     </w:p>
@@ -12414,7 +12488,6 @@
           <w:bCs/>
         </w:rPr>
       </w:pPr>
-      <w:proofErr w:type="gramStart"/>
       <w:r>
         <w:rPr>
           <w:b/>
@@ -12427,15 +12500,7 @@
           <w:b/>
           <w:bCs/>
         </w:rPr>
-        <w:t>Jose</w:t>
-      </w:r>
-      <w:proofErr w:type="gramEnd"/>
-      <w:r>
-        <w:rPr>
-          <w:b/>
-          <w:bCs/>
-        </w:rPr>
-        <w:t xml:space="preserve"> Hernandez</w:t>
+        <w:t>Jose Hernandez</w:t>
       </w:r>
       <w:r>
         <w:tab/>
@@ -12449,21 +12514,19 @@
       <w:r>
         <w:tab/>
       </w:r>
-      <w:proofErr w:type="spellStart"/>
-      <w:r>
-        <w:rPr>
-          <w:b/>
-          <w:bCs/>
-        </w:rPr>
-        <w:t>jose</w:t>
-      </w:r>
-      <w:proofErr w:type="spellEnd"/>
-      <w:r>
-        <w:rPr>
-          <w:b/>
-          <w:bCs/>
-        </w:rPr>
-        <w:t xml:space="preserve"> will check up on Aaron </w:t>
+      <w:r>
+        <w:rPr>
+          <w:b/>
+          <w:bCs/>
+        </w:rPr>
+        <w:t xml:space="preserve">jose will check up on </w:t>
+      </w:r>
+      <w:r>
+        <w:rPr>
+          <w:b/>
+          <w:bCs/>
+        </w:rPr>
+        <w:t>Spencer</w:t>
       </w:r>
     </w:p>
     <w:p>
@@ -12478,7 +12541,6 @@
           <w:bCs/>
         </w:rPr>
       </w:pPr>
-      <w:proofErr w:type="gramStart"/>
       <w:r>
         <w:rPr>
           <w:b/>
@@ -12491,15 +12553,7 @@
           <w:b/>
           <w:bCs/>
         </w:rPr>
-        <w:t>Juan</w:t>
-      </w:r>
-      <w:proofErr w:type="gramEnd"/>
-      <w:r>
-        <w:rPr>
-          <w:b/>
-          <w:bCs/>
-        </w:rPr>
-        <w:t xml:space="preserve"> Zurita</w:t>
+        <w:t>Juan Zurita</w:t>
       </w:r>
       <w:r>
         <w:tab/>
@@ -12543,7 +12597,6 @@
           <w:bCs/>
         </w:rPr>
       </w:pPr>
-      <w:proofErr w:type="gramStart"/>
       <w:r>
         <w:rPr>
           <w:b/>
@@ -12556,25 +12609,29 @@
           <w:b/>
           <w:bCs/>
         </w:rPr>
-        <w:t>Aaron</w:t>
-      </w:r>
-      <w:proofErr w:type="gramEnd"/>
-      <w:r>
-        <w:rPr>
-          <w:b/>
-          <w:bCs/>
-        </w:rPr>
-        <w:t xml:space="preserve"> </w:t>
-      </w:r>
-      <w:proofErr w:type="spellStart"/>
-      <w:r>
-        <w:rPr>
-          <w:b/>
-          <w:bCs/>
-        </w:rPr>
-        <w:t>Tambokon</w:t>
-      </w:r>
-      <w:proofErr w:type="spellEnd"/>
+        <w:t xml:space="preserve">Aaron </w:t>
+      </w:r>
+      <w:r>
+        <w:rPr>
+          <w:b/>
+          <w:bCs/>
+        </w:rPr>
+        <w:t>T</w:t>
+      </w:r>
+      <w:r>
+        <w:rPr>
+          <w:b/>
+          <w:bCs/>
+        </w:rPr>
+        <w:t>u</w:t>
+      </w:r>
+      <w:r>
+        <w:rPr>
+          <w:b/>
+          <w:bCs/>
+        </w:rPr>
+        <w:t>mbokon</w:t>
+      </w:r>
       <w:r>
         <w:tab/>
       </w:r>
@@ -12648,6 +12705,45 @@
       <w:pPr>
         <w:pStyle w:val="ListParagraph"/>
         <w:numPr>
+          <w:ilvl w:val="1"/>
+          <w:numId w:val="9"/>
+        </w:numPr>
+        <w:rPr>
+          <w:b/>
+          <w:bCs/>
+        </w:rPr>
+      </w:pPr>
+      <w:r>
+        <w:rPr>
+          <w:b/>
+          <w:bCs/>
+        </w:rPr>
+        <w:t>5. Spencer Nettles</w:t>
+      </w:r>
+      <w:r>
+        <w:tab/>
+      </w:r>
+      <w:r>
+        <w:tab/>
+      </w:r>
+      <w:r>
+        <w:tab/>
+      </w:r>
+      <w:r>
+        <w:tab/>
+      </w:r>
+      <w:r>
+        <w:rPr>
+          <w:b/>
+          <w:bCs/>
+        </w:rPr>
+        <w:t>Spencer will check up on Aaron</w:t>
+      </w:r>
+    </w:p>
+    <w:p>
+      <w:pPr>
+        <w:pStyle w:val="ListParagraph"/>
+        <w:numPr>
           <w:ilvl w:val="0"/>
           <w:numId w:val="9"/>
         </w:numPr>
@@ -12688,6 +12784,7 @@
         </w:numPr>
       </w:pPr>
       <w:r>
+        <w:lastRenderedPageBreak/>
         <w:t>2.</w:t>
       </w:r>
       <w:r>
@@ -12724,7 +12821,6 @@
         </w:numPr>
       </w:pPr>
       <w:r>
-        <w:lastRenderedPageBreak/>
         <w:t>4.</w:t>
       </w:r>
       <w:r>
@@ -12743,15 +12839,13 @@
         <w:t xml:space="preserve">5. </w:t>
       </w:r>
       <w:r>
-        <w:t xml:space="preserve">Have fun while </w:t>
-      </w:r>
-      <w:proofErr w:type="spellStart"/>
-      <w:r>
-        <w:t>palting</w:t>
-      </w:r>
-      <w:proofErr w:type="spellEnd"/>
-      <w:r>
-        <w:t xml:space="preserve"> soccer</w:t>
+        <w:t>Have fun while pal</w:t>
+      </w:r>
+      <w:r>
+        <w:t>y</w:t>
+      </w:r>
+      <w:r>
+        <w:t>ing soccer</w:t>
       </w:r>
     </w:p>
     <w:p>
@@ -12801,13 +12895,8 @@
       <w:pPr>
         <w:pStyle w:val="ListParagraph"/>
       </w:pPr>
-      <w:proofErr w:type="gramStart"/>
-      <w:r>
-        <w:t>[ ]</w:t>
-      </w:r>
-      <w:proofErr w:type="gramEnd"/>
-      <w:r>
-        <w:t xml:space="preserve"> </w:t>
+      <w:r>
+        <w:t xml:space="preserve">[ ] </w:t>
       </w:r>
       <w:r>
         <w:rPr>
@@ -12818,6 +12907,8 @@
       </w:r>
       <w:r>
         <w:tab/>
+      </w:r>
+      <w:r>
         <w:t>Date: __________________</w:t>
       </w:r>
       <w:r>
@@ -12938,11 +13029,9 @@
         </w:rPr>
         <w:t xml:space="preserve">Team Name: </w:t>
       </w:r>
-      <w:proofErr w:type="spellStart"/>
       <w:r>
         <w:t>TeamAte</w:t>
       </w:r>
-      <w:proofErr w:type="spellEnd"/>
     </w:p>
     <w:p>
       <w:pPr>
@@ -12961,7 +13050,7 @@
           <w:b/>
           <w:bCs/>
         </w:rPr>
-        <w:t>Team</w:t>
+        <w:t>Team member’s Names:</w:t>
       </w:r>
       <w:r>
         <w:rPr>
@@ -12971,29 +13060,7 @@
         <w:t xml:space="preserve"> </w:t>
       </w:r>
       <w:r>
-        <w:rPr>
-          <w:b/>
-          <w:bCs/>
-        </w:rPr>
-        <w:t>member’s Names:</w:t>
-      </w:r>
-      <w:r>
-        <w:rPr>
-          <w:b/>
-          <w:bCs/>
-        </w:rPr>
-        <w:t xml:space="preserve"> </w:t>
-      </w:r>
-      <w:r>
-        <w:t xml:space="preserve">Aaron </w:t>
-      </w:r>
-      <w:proofErr w:type="spellStart"/>
-      <w:r>
-        <w:t>Tumbokon</w:t>
-      </w:r>
-      <w:proofErr w:type="spellEnd"/>
-      <w:r>
-        <w:t>, Jose Hernandez, Juan Zurita, Kason Bray Mills</w:t>
+        <w:t>Aaron Tumbokon, Jose Hernandez, Juan Zurita, Kason Bray Mills</w:t>
       </w:r>
     </w:p>
     <w:p>
@@ -13235,10 +13302,10 @@
             </w:pPr>
             <w:r>
               <w:rPr>
-                <w:rFonts w:ascii="Wingdings" w:eastAsia="Wingdings" w:hAnsi="Wingdings" w:cs="Wingdings"/>
+                <w:rFonts w:ascii="Wingdings" w:hAnsi="Wingdings" w:eastAsia="Wingdings" w:cs="Wingdings"/>
                 <w:color w:val="833C0B" w:themeColor="accent2" w:themeShade="80"/>
               </w:rPr>
-              <w:sym w:font="Wingdings" w:char="F0FD"/>
+              <w:t>ý</w:t>
             </w:r>
             <w:r>
               <w:rPr>
@@ -13262,10 +13329,10 @@
             </w:pPr>
             <w:r>
               <w:rPr>
-                <w:rFonts w:ascii="Wingdings" w:eastAsia="Wingdings" w:hAnsi="Wingdings" w:cs="Wingdings"/>
+                <w:rFonts w:ascii="Wingdings" w:hAnsi="Wingdings" w:eastAsia="Wingdings" w:cs="Wingdings"/>
                 <w:color w:val="1F3864" w:themeColor="accent1" w:themeShade="80"/>
               </w:rPr>
-              <w:sym w:font="Wingdings" w:char="F0FD"/>
+              <w:t>ý</w:t>
             </w:r>
             <w:r>
               <w:rPr>
@@ -13313,10 +13380,10 @@
             </w:pPr>
             <w:r>
               <w:rPr>
-                <w:rFonts w:ascii="Wingdings" w:eastAsia="Wingdings" w:hAnsi="Wingdings" w:cs="Wingdings"/>
+                <w:rFonts w:ascii="Wingdings" w:hAnsi="Wingdings" w:eastAsia="Wingdings" w:cs="Wingdings"/>
                 <w:color w:val="833C0B" w:themeColor="accent2" w:themeShade="80"/>
               </w:rPr>
-              <w:sym w:font="Wingdings" w:char="F0FD"/>
+              <w:t>ý</w:t>
             </w:r>
             <w:r>
               <w:rPr>
@@ -13340,10 +13407,10 @@
             </w:pPr>
             <w:r>
               <w:rPr>
-                <w:rFonts w:ascii="Wingdings" w:eastAsia="Wingdings" w:hAnsi="Wingdings" w:cs="Wingdings"/>
+                <w:rFonts w:ascii="Wingdings" w:hAnsi="Wingdings" w:eastAsia="Wingdings" w:cs="Wingdings"/>
                 <w:color w:val="1F3864" w:themeColor="accent1" w:themeShade="80"/>
               </w:rPr>
-              <w:sym w:font="Wingdings" w:char="F0FD"/>
+              <w:t>ý</w:t>
             </w:r>
             <w:r>
               <w:rPr>
@@ -13391,10 +13458,10 @@
             </w:pPr>
             <w:r>
               <w:rPr>
-                <w:rFonts w:ascii="Wingdings" w:eastAsia="Wingdings" w:hAnsi="Wingdings" w:cs="Wingdings"/>
+                <w:rFonts w:ascii="Wingdings" w:hAnsi="Wingdings" w:eastAsia="Wingdings" w:cs="Wingdings"/>
                 <w:color w:val="833C0B" w:themeColor="accent2" w:themeShade="80"/>
               </w:rPr>
-              <w:sym w:font="Wingdings" w:char="F06F"/>
+              <w:t>o</w:t>
             </w:r>
             <w:r>
               <w:rPr>
@@ -13418,10 +13485,10 @@
             </w:pPr>
             <w:r>
               <w:rPr>
-                <w:rFonts w:ascii="Wingdings" w:eastAsia="Wingdings" w:hAnsi="Wingdings" w:cs="Wingdings"/>
+                <w:rFonts w:ascii="Wingdings" w:hAnsi="Wingdings" w:eastAsia="Wingdings" w:cs="Wingdings"/>
                 <w:color w:val="1F3864" w:themeColor="accent1" w:themeShade="80"/>
               </w:rPr>
-              <w:sym w:font="Wingdings" w:char="F0FD"/>
+              <w:t>ý</w:t>
             </w:r>
             <w:r>
               <w:rPr>
@@ -13821,27 +13888,7 @@
           <w:i/>
           <w:iCs/>
         </w:rPr>
-        <w:t xml:space="preserve">Who, What, Where, When, </w:t>
-      </w:r>
-      <w:proofErr w:type="gramStart"/>
-      <w:r>
-        <w:rPr>
-          <w:b/>
-          <w:bCs/>
-          <w:i/>
-          <w:iCs/>
-        </w:rPr>
-        <w:t>Why</w:t>
-      </w:r>
-      <w:proofErr w:type="gramEnd"/>
-      <w:r>
-        <w:rPr>
-          <w:b/>
-          <w:bCs/>
-          <w:i/>
-          <w:iCs/>
-        </w:rPr>
-        <w:t>, How</w:t>
+        <w:t>Who, What, Where, When, Why, How</w:t>
       </w:r>
       <w:r>
         <w:rPr>
@@ -13857,15 +13904,7 @@
         <w:ind w:left="360"/>
       </w:pPr>
       <w:r>
-        <w:t xml:space="preserve">We are the audience. We will play </w:t>
-      </w:r>
-      <w:proofErr w:type="gramStart"/>
-      <w:r>
-        <w:t>an</w:t>
-      </w:r>
-      <w:proofErr w:type="gramEnd"/>
-      <w:r>
-        <w:t xml:space="preserve"> scape room game in some weeks and this will help us to accomplish this project.</w:t>
+        <w:t>We are the audience. We will play an scape room game in some weeks and this will help us to accomplish this project.</w:t>
       </w:r>
     </w:p>
     <w:p>
@@ -13938,6 +13977,12 @@
           <w:bCs/>
         </w:rPr>
         <w:tab/>
+      </w:r>
+      <w:r>
+        <w:rPr>
+          <w:b/>
+          <w:bCs/>
+        </w:rPr>
         <w:t>Responsibilities</w:t>
       </w:r>
     </w:p>
@@ -14039,6 +14084,12 @@
           <w:bCs/>
         </w:rPr>
         <w:tab/>
+      </w:r>
+      <w:r>
+        <w:rPr>
+          <w:b/>
+          <w:bCs/>
+        </w:rPr>
         <w:t xml:space="preserve">Player </w:t>
       </w:r>
       <w:r>
@@ -14075,6 +14126,12 @@
           <w:bCs/>
         </w:rPr>
         <w:tab/>
+      </w:r>
+      <w:r>
+        <w:rPr>
+          <w:b/>
+          <w:bCs/>
+        </w:rPr>
         <w:t>Plan and perform tasks</w:t>
       </w:r>
     </w:p>
@@ -14103,6 +14160,12 @@
           <w:bCs/>
         </w:rPr>
         <w:tab/>
+      </w:r>
+      <w:r>
+        <w:rPr>
+          <w:b/>
+          <w:bCs/>
+        </w:rPr>
         <w:t xml:space="preserve">Player </w:t>
       </w:r>
       <w:r>
@@ -14180,6 +14243,12 @@
           <w:bCs/>
         </w:rPr>
         <w:tab/>
+      </w:r>
+      <w:r>
+        <w:rPr>
+          <w:b/>
+          <w:bCs/>
+        </w:rPr>
         <w:t xml:space="preserve">Player </w:t>
       </w:r>
       <w:r>
@@ -14257,10 +14326,7 @@
         <w:t xml:space="preserve">1. </w:t>
       </w:r>
       <w:r>
-        <w:t xml:space="preserve">Gather to </w:t>
-      </w:r>
-      <w:r>
-        <w:t>an escape room place</w:t>
+        <w:t>Meet as a team and learn how to complete a scape room</w:t>
       </w:r>
     </w:p>
     <w:p>
@@ -14272,13 +14338,13 @@
         </w:numPr>
       </w:pPr>
       <w:r>
-        <w:t>2.</w:t>
-      </w:r>
-      <w:r>
-        <w:t xml:space="preserve"> </w:t>
-      </w:r>
-      <w:r>
-        <w:t>Plan the game we are going to play</w:t>
+        <w:t xml:space="preserve">2. </w:t>
+      </w:r>
+      <w:r>
+        <w:t xml:space="preserve">Gather to </w:t>
+      </w:r>
+      <w:r>
+        <w:t>an escape room place</w:t>
       </w:r>
     </w:p>
     <w:p>
@@ -14291,10 +14357,16 @@
       </w:pPr>
       <w:r>
         <w:lastRenderedPageBreak/>
-        <w:t>3.</w:t>
-      </w:r>
-      <w:r>
-        <w:t xml:space="preserve"> Assign tasks and think how we can accomplish them</w:t>
+        <w:t>3</w:t>
+      </w:r>
+      <w:r>
+        <w:t>.</w:t>
+      </w:r>
+      <w:r>
+        <w:t xml:space="preserve"> </w:t>
+      </w:r>
+      <w:r>
+        <w:t>Plan the game we are going to play</w:t>
       </w:r>
     </w:p>
     <w:p>
@@ -14306,10 +14378,13 @@
         </w:numPr>
       </w:pPr>
       <w:r>
-        <w:t>4.</w:t>
-      </w:r>
-      <w:r>
-        <w:t xml:space="preserve"> Complete tasks and win the game</w:t>
+        <w:t>4</w:t>
+      </w:r>
+      <w:r>
+        <w:t>.</w:t>
+      </w:r>
+      <w:r>
+        <w:t xml:space="preserve"> Assign tasks and think how we can accomplish them</w:t>
       </w:r>
     </w:p>
     <w:p>
@@ -14321,10 +14396,39 @@
         </w:numPr>
       </w:pPr>
       <w:r>
-        <w:t xml:space="preserve">5. </w:t>
+        <w:t>5</w:t>
+      </w:r>
+      <w:r>
+        <w:t>.</w:t>
+      </w:r>
+      <w:r>
+        <w:t xml:space="preserve"> Complete tasks and win the game</w:t>
+      </w:r>
+    </w:p>
+    <w:p>
+      <w:pPr>
+        <w:pStyle w:val="ListParagraph"/>
+        <w:numPr>
+          <w:ilvl w:val="1"/>
+          <w:numId w:val="9"/>
+        </w:numPr>
+      </w:pPr>
+      <w:r>
+        <w:t>6</w:t>
+      </w:r>
+      <w:r>
+        <w:t xml:space="preserve">. </w:t>
       </w:r>
       <w:r>
         <w:t>Have feedback on how we performed</w:t>
+      </w:r>
+    </w:p>
+    <w:p>
+      <w:pPr>
+        <w:pStyle w:val="ListParagraph"/>
+      </w:pPr>
+      <w:r>
+        <w:t xml:space="preserve"> </w:t>
       </w:r>
     </w:p>
     <w:p>
@@ -14374,13 +14478,8 @@
       <w:pPr>
         <w:pStyle w:val="ListParagraph"/>
       </w:pPr>
-      <w:proofErr w:type="gramStart"/>
-      <w:r>
-        <w:t>[ ]</w:t>
-      </w:r>
-      <w:proofErr w:type="gramEnd"/>
-      <w:r>
-        <w:t xml:space="preserve"> </w:t>
+      <w:r>
+        <w:t xml:space="preserve">[ ] </w:t>
       </w:r>
       <w:r>
         <w:rPr>
@@ -14391,13 +14490,15 @@
       </w:r>
       <w:r>
         <w:tab/>
+      </w:r>
+      <w:r>
         <w:t>Date: __________________</w:t>
       </w:r>
     </w:p>
     <w:sectPr>
       <w:headerReference w:type="default" r:id="rId53"/>
       <w:footerReference w:type="default" r:id="rId54"/>
-      <w:pgSz w:w="12240" w:h="15840"/>
+      <w:pgSz w:w="12240" w:h="15840" w:orient="portrait"/>
       <w:pgMar w:top="1440" w:right="1440" w:bottom="1440" w:left="1440" w:header="720" w:footer="720" w:gutter="0"/>
       <w:cols w:space="720"/>
       <w:docGrid w:linePitch="360"/>
@@ -14506,7 +14607,6 @@
         <w:docPartUnique/>
       </w:docPartObj>
     </w:sdtPr>
-    <w:sdtEndPr/>
     <w:sdtContent>
       <w:p>
         <w:pPr>
@@ -14624,6 +14724,12 @@
             <w:szCs w:val="24"/>
           </w:rPr>
           <w:tab/>
+        </w:r>
+        <w:r>
+          <w:rPr>
+            <w:sz w:val="24"/>
+            <w:szCs w:val="24"/>
+          </w:rPr>
           <w:t>R</w:t>
         </w:r>
         <w:r>
@@ -14729,7 +14835,7 @@
         <w:ind w:left="720" w:hanging="360"/>
       </w:pPr>
       <w:rPr>
-        <w:rFonts w:ascii="Symbol" w:eastAsiaTheme="minorHAnsi" w:hAnsi="Symbol" w:cstheme="minorBidi" w:hint="default"/>
+        <w:rFonts w:hint="default" w:ascii="Symbol" w:hAnsi="Symbol" w:eastAsiaTheme="minorHAnsi" w:cstheme="minorBidi"/>
       </w:rPr>
     </w:lvl>
     <w:lvl w:ilvl="1" w:tplc="04090003">
@@ -14741,7 +14847,7 @@
         <w:ind w:left="1440" w:hanging="360"/>
       </w:pPr>
       <w:rPr>
-        <w:rFonts w:ascii="Courier New" w:hAnsi="Courier New" w:cs="Courier New" w:hint="default"/>
+        <w:rFonts w:hint="default" w:ascii="Courier New" w:hAnsi="Courier New" w:cs="Courier New"/>
       </w:rPr>
     </w:lvl>
     <w:lvl w:ilvl="2" w:tplc="04090005" w:tentative="1">
@@ -14753,7 +14859,7 @@
         <w:ind w:left="2160" w:hanging="360"/>
       </w:pPr>
       <w:rPr>
-        <w:rFonts w:ascii="Wingdings" w:hAnsi="Wingdings" w:hint="default"/>
+        <w:rFonts w:hint="default" w:ascii="Wingdings" w:hAnsi="Wingdings"/>
       </w:rPr>
     </w:lvl>
     <w:lvl w:ilvl="3" w:tplc="04090001" w:tentative="1">
@@ -14765,7 +14871,7 @@
         <w:ind w:left="2880" w:hanging="360"/>
       </w:pPr>
       <w:rPr>
-        <w:rFonts w:ascii="Symbol" w:hAnsi="Symbol" w:hint="default"/>
+        <w:rFonts w:hint="default" w:ascii="Symbol" w:hAnsi="Symbol"/>
       </w:rPr>
     </w:lvl>
     <w:lvl w:ilvl="4" w:tplc="04090003" w:tentative="1">
@@ -14777,7 +14883,7 @@
         <w:ind w:left="3600" w:hanging="360"/>
       </w:pPr>
       <w:rPr>
-        <w:rFonts w:ascii="Courier New" w:hAnsi="Courier New" w:cs="Courier New" w:hint="default"/>
+        <w:rFonts w:hint="default" w:ascii="Courier New" w:hAnsi="Courier New" w:cs="Courier New"/>
       </w:rPr>
     </w:lvl>
     <w:lvl w:ilvl="5" w:tplc="04090005" w:tentative="1">
@@ -14789,7 +14895,7 @@
         <w:ind w:left="4320" w:hanging="360"/>
       </w:pPr>
       <w:rPr>
-        <w:rFonts w:ascii="Wingdings" w:hAnsi="Wingdings" w:hint="default"/>
+        <w:rFonts w:hint="default" w:ascii="Wingdings" w:hAnsi="Wingdings"/>
       </w:rPr>
     </w:lvl>
     <w:lvl w:ilvl="6" w:tplc="04090001" w:tentative="1">
@@ -14801,7 +14907,7 @@
         <w:ind w:left="5040" w:hanging="360"/>
       </w:pPr>
       <w:rPr>
-        <w:rFonts w:ascii="Symbol" w:hAnsi="Symbol" w:hint="default"/>
+        <w:rFonts w:hint="default" w:ascii="Symbol" w:hAnsi="Symbol"/>
       </w:rPr>
     </w:lvl>
     <w:lvl w:ilvl="7" w:tplc="04090003" w:tentative="1">
@@ -14813,7 +14919,7 @@
         <w:ind w:left="5760" w:hanging="360"/>
       </w:pPr>
       <w:rPr>
-        <w:rFonts w:ascii="Courier New" w:hAnsi="Courier New" w:cs="Courier New" w:hint="default"/>
+        <w:rFonts w:hint="default" w:ascii="Courier New" w:hAnsi="Courier New" w:cs="Courier New"/>
       </w:rPr>
     </w:lvl>
     <w:lvl w:ilvl="8" w:tplc="04090005" w:tentative="1">
@@ -14825,7 +14931,7 @@
         <w:ind w:left="6480" w:hanging="360"/>
       </w:pPr>
       <w:rPr>
-        <w:rFonts w:ascii="Wingdings" w:hAnsi="Wingdings" w:hint="default"/>
+        <w:rFonts w:hint="default" w:ascii="Wingdings" w:hAnsi="Wingdings"/>
       </w:rPr>
     </w:lvl>
   </w:abstractNum>
@@ -14841,7 +14947,7 @@
         <w:ind w:left="720" w:hanging="360"/>
       </w:pPr>
       <w:rPr>
-        <w:rFonts w:ascii="Symbol" w:eastAsiaTheme="minorHAnsi" w:hAnsi="Symbol" w:cstheme="minorBidi" w:hint="default"/>
+        <w:rFonts w:hint="default" w:ascii="Symbol" w:hAnsi="Symbol" w:eastAsiaTheme="minorHAnsi" w:cstheme="minorBidi"/>
       </w:rPr>
     </w:lvl>
     <w:lvl w:ilvl="1" w:tplc="04090003">
@@ -14853,7 +14959,7 @@
         <w:ind w:left="1440" w:hanging="360"/>
       </w:pPr>
       <w:rPr>
-        <w:rFonts w:ascii="Courier New" w:hAnsi="Courier New" w:cs="Courier New" w:hint="default"/>
+        <w:rFonts w:hint="default" w:ascii="Courier New" w:hAnsi="Courier New" w:cs="Courier New"/>
       </w:rPr>
     </w:lvl>
     <w:lvl w:ilvl="2" w:tplc="04090005">
@@ -14865,7 +14971,7 @@
         <w:ind w:left="2160" w:hanging="360"/>
       </w:pPr>
       <w:rPr>
-        <w:rFonts w:ascii="Wingdings" w:hAnsi="Wingdings" w:hint="default"/>
+        <w:rFonts w:hint="default" w:ascii="Wingdings" w:hAnsi="Wingdings"/>
       </w:rPr>
     </w:lvl>
     <w:lvl w:ilvl="3" w:tplc="04090001" w:tentative="1">
@@ -14877,7 +14983,7 @@
         <w:ind w:left="2880" w:hanging="360"/>
       </w:pPr>
       <w:rPr>
-        <w:rFonts w:ascii="Symbol" w:hAnsi="Symbol" w:hint="default"/>
+        <w:rFonts w:hint="default" w:ascii="Symbol" w:hAnsi="Symbol"/>
       </w:rPr>
     </w:lvl>
     <w:lvl w:ilvl="4" w:tplc="04090003" w:tentative="1">
@@ -14889,7 +14995,7 @@
         <w:ind w:left="3600" w:hanging="360"/>
       </w:pPr>
       <w:rPr>
-        <w:rFonts w:ascii="Courier New" w:hAnsi="Courier New" w:cs="Courier New" w:hint="default"/>
+        <w:rFonts w:hint="default" w:ascii="Courier New" w:hAnsi="Courier New" w:cs="Courier New"/>
       </w:rPr>
     </w:lvl>
     <w:lvl w:ilvl="5" w:tplc="04090005" w:tentative="1">
@@ -14901,7 +15007,7 @@
         <w:ind w:left="4320" w:hanging="360"/>
       </w:pPr>
       <w:rPr>
-        <w:rFonts w:ascii="Wingdings" w:hAnsi="Wingdings" w:hint="default"/>
+        <w:rFonts w:hint="default" w:ascii="Wingdings" w:hAnsi="Wingdings"/>
       </w:rPr>
     </w:lvl>
     <w:lvl w:ilvl="6" w:tplc="04090001" w:tentative="1">
@@ -14913,7 +15019,7 @@
         <w:ind w:left="5040" w:hanging="360"/>
       </w:pPr>
       <w:rPr>
-        <w:rFonts w:ascii="Symbol" w:hAnsi="Symbol" w:hint="default"/>
+        <w:rFonts w:hint="default" w:ascii="Symbol" w:hAnsi="Symbol"/>
       </w:rPr>
     </w:lvl>
     <w:lvl w:ilvl="7" w:tplc="04090003" w:tentative="1">
@@ -14925,7 +15031,7 @@
         <w:ind w:left="5760" w:hanging="360"/>
       </w:pPr>
       <w:rPr>
-        <w:rFonts w:ascii="Courier New" w:hAnsi="Courier New" w:cs="Courier New" w:hint="default"/>
+        <w:rFonts w:hint="default" w:ascii="Courier New" w:hAnsi="Courier New" w:cs="Courier New"/>
       </w:rPr>
     </w:lvl>
     <w:lvl w:ilvl="8" w:tplc="04090005" w:tentative="1">
@@ -14937,7 +15043,7 @@
         <w:ind w:left="6480" w:hanging="360"/>
       </w:pPr>
       <w:rPr>
-        <w:rFonts w:ascii="Wingdings" w:hAnsi="Wingdings" w:hint="default"/>
+        <w:rFonts w:hint="default" w:ascii="Wingdings" w:hAnsi="Wingdings"/>
       </w:rPr>
     </w:lvl>
   </w:abstractNum>
@@ -14946,6 +15052,7 @@
     <w:multiLevelType w:val="hybridMultilevel"/>
     <w:tmpl w:val="9FF4F000"/>
     <w:lvl w:ilvl="0" w:tplc="FFFFFFFF">
+      <w:start w:val="1"/>
       <w:numFmt w:val="bullet"/>
       <w:lvlText w:val=""/>
       <w:lvlJc w:val="left"/>
@@ -14953,7 +15060,7 @@
         <w:ind w:left="360" w:hanging="360"/>
       </w:pPr>
       <w:rPr>
-        <w:rFonts w:ascii="Symbol" w:hAnsi="Symbol" w:hint="default"/>
+        <w:rFonts w:hint="default" w:ascii="Symbol" w:hAnsi="Symbol"/>
       </w:rPr>
     </w:lvl>
     <w:lvl w:ilvl="1" w:tplc="04090003">
@@ -14965,7 +15072,7 @@
         <w:ind w:left="720" w:hanging="360"/>
       </w:pPr>
       <w:rPr>
-        <w:rFonts w:ascii="Courier New" w:hAnsi="Courier New" w:cs="Courier New" w:hint="default"/>
+        <w:rFonts w:hint="default" w:ascii="Courier New" w:hAnsi="Courier New" w:cs="Courier New"/>
       </w:rPr>
     </w:lvl>
     <w:lvl w:ilvl="2" w:tplc="04090005">
@@ -14977,7 +15084,7 @@
         <w:ind w:left="1440" w:hanging="360"/>
       </w:pPr>
       <w:rPr>
-        <w:rFonts w:ascii="Wingdings" w:hAnsi="Wingdings" w:hint="default"/>
+        <w:rFonts w:hint="default" w:ascii="Wingdings" w:hAnsi="Wingdings"/>
       </w:rPr>
     </w:lvl>
     <w:lvl w:ilvl="3" w:tplc="04090001" w:tentative="1">
@@ -14989,7 +15096,7 @@
         <w:ind w:left="2160" w:hanging="360"/>
       </w:pPr>
       <w:rPr>
-        <w:rFonts w:ascii="Symbol" w:hAnsi="Symbol" w:hint="default"/>
+        <w:rFonts w:hint="default" w:ascii="Symbol" w:hAnsi="Symbol"/>
       </w:rPr>
     </w:lvl>
     <w:lvl w:ilvl="4" w:tplc="04090003" w:tentative="1">
@@ -15001,7 +15108,7 @@
         <w:ind w:left="2880" w:hanging="360"/>
       </w:pPr>
       <w:rPr>
-        <w:rFonts w:ascii="Courier New" w:hAnsi="Courier New" w:cs="Courier New" w:hint="default"/>
+        <w:rFonts w:hint="default" w:ascii="Courier New" w:hAnsi="Courier New" w:cs="Courier New"/>
       </w:rPr>
     </w:lvl>
     <w:lvl w:ilvl="5" w:tplc="04090005" w:tentative="1">
@@ -15013,7 +15120,7 @@
         <w:ind w:left="3600" w:hanging="360"/>
       </w:pPr>
       <w:rPr>
-        <w:rFonts w:ascii="Wingdings" w:hAnsi="Wingdings" w:hint="default"/>
+        <w:rFonts w:hint="default" w:ascii="Wingdings" w:hAnsi="Wingdings"/>
       </w:rPr>
     </w:lvl>
     <w:lvl w:ilvl="6" w:tplc="04090001" w:tentative="1">
@@ -15025,7 +15132,7 @@
         <w:ind w:left="4320" w:hanging="360"/>
       </w:pPr>
       <w:rPr>
-        <w:rFonts w:ascii="Symbol" w:hAnsi="Symbol" w:hint="default"/>
+        <w:rFonts w:hint="default" w:ascii="Symbol" w:hAnsi="Symbol"/>
       </w:rPr>
     </w:lvl>
     <w:lvl w:ilvl="7" w:tplc="04090003" w:tentative="1">
@@ -15037,7 +15144,7 @@
         <w:ind w:left="5040" w:hanging="360"/>
       </w:pPr>
       <w:rPr>
-        <w:rFonts w:ascii="Courier New" w:hAnsi="Courier New" w:cs="Courier New" w:hint="default"/>
+        <w:rFonts w:hint="default" w:ascii="Courier New" w:hAnsi="Courier New" w:cs="Courier New"/>
       </w:rPr>
     </w:lvl>
     <w:lvl w:ilvl="8" w:tplc="04090005" w:tentative="1">
@@ -15049,7 +15156,7 @@
         <w:ind w:left="5760" w:hanging="360"/>
       </w:pPr>
       <w:rPr>
-        <w:rFonts w:ascii="Wingdings" w:hAnsi="Wingdings" w:hint="default"/>
+        <w:rFonts w:hint="default" w:ascii="Wingdings" w:hAnsi="Wingdings"/>
       </w:rPr>
     </w:lvl>
   </w:abstractNum>
@@ -15154,7 +15261,7 @@
         <w:ind w:left="720" w:hanging="360"/>
       </w:pPr>
       <w:rPr>
-        <w:rFonts w:ascii="Symbol" w:eastAsiaTheme="minorHAnsi" w:hAnsi="Symbol" w:cstheme="minorBidi" w:hint="default"/>
+        <w:rFonts w:hint="default" w:ascii="Symbol" w:hAnsi="Symbol" w:eastAsiaTheme="minorHAnsi" w:cstheme="minorBidi"/>
       </w:rPr>
     </w:lvl>
     <w:lvl w:ilvl="1" w:tplc="04090003" w:tentative="1">
@@ -15166,7 +15273,7 @@
         <w:ind w:left="1440" w:hanging="360"/>
       </w:pPr>
       <w:rPr>
-        <w:rFonts w:ascii="Courier New" w:hAnsi="Courier New" w:cs="Courier New" w:hint="default"/>
+        <w:rFonts w:hint="default" w:ascii="Courier New" w:hAnsi="Courier New" w:cs="Courier New"/>
       </w:rPr>
     </w:lvl>
     <w:lvl w:ilvl="2" w:tplc="04090005" w:tentative="1">
@@ -15178,7 +15285,7 @@
         <w:ind w:left="2160" w:hanging="360"/>
       </w:pPr>
       <w:rPr>
-        <w:rFonts w:ascii="Wingdings" w:hAnsi="Wingdings" w:hint="default"/>
+        <w:rFonts w:hint="default" w:ascii="Wingdings" w:hAnsi="Wingdings"/>
       </w:rPr>
     </w:lvl>
     <w:lvl w:ilvl="3" w:tplc="04090001" w:tentative="1">
@@ -15190,7 +15297,7 @@
         <w:ind w:left="2880" w:hanging="360"/>
       </w:pPr>
       <w:rPr>
-        <w:rFonts w:ascii="Symbol" w:hAnsi="Symbol" w:hint="default"/>
+        <w:rFonts w:hint="default" w:ascii="Symbol" w:hAnsi="Symbol"/>
       </w:rPr>
     </w:lvl>
     <w:lvl w:ilvl="4" w:tplc="04090003" w:tentative="1">
@@ -15202,7 +15309,7 @@
         <w:ind w:left="3600" w:hanging="360"/>
       </w:pPr>
       <w:rPr>
-        <w:rFonts w:ascii="Courier New" w:hAnsi="Courier New" w:cs="Courier New" w:hint="default"/>
+        <w:rFonts w:hint="default" w:ascii="Courier New" w:hAnsi="Courier New" w:cs="Courier New"/>
       </w:rPr>
     </w:lvl>
     <w:lvl w:ilvl="5" w:tplc="04090005" w:tentative="1">
@@ -15214,7 +15321,7 @@
         <w:ind w:left="4320" w:hanging="360"/>
       </w:pPr>
       <w:rPr>
-        <w:rFonts w:ascii="Wingdings" w:hAnsi="Wingdings" w:hint="default"/>
+        <w:rFonts w:hint="default" w:ascii="Wingdings" w:hAnsi="Wingdings"/>
       </w:rPr>
     </w:lvl>
     <w:lvl w:ilvl="6" w:tplc="04090001" w:tentative="1">
@@ -15226,7 +15333,7 @@
         <w:ind w:left="5040" w:hanging="360"/>
       </w:pPr>
       <w:rPr>
-        <w:rFonts w:ascii="Symbol" w:hAnsi="Symbol" w:hint="default"/>
+        <w:rFonts w:hint="default" w:ascii="Symbol" w:hAnsi="Symbol"/>
       </w:rPr>
     </w:lvl>
     <w:lvl w:ilvl="7" w:tplc="04090003" w:tentative="1">
@@ -15238,7 +15345,7 @@
         <w:ind w:left="5760" w:hanging="360"/>
       </w:pPr>
       <w:rPr>
-        <w:rFonts w:ascii="Courier New" w:hAnsi="Courier New" w:cs="Courier New" w:hint="default"/>
+        <w:rFonts w:hint="default" w:ascii="Courier New" w:hAnsi="Courier New" w:cs="Courier New"/>
       </w:rPr>
     </w:lvl>
     <w:lvl w:ilvl="8" w:tplc="04090005" w:tentative="1">
@@ -15250,7 +15357,7 @@
         <w:ind w:left="6480" w:hanging="360"/>
       </w:pPr>
       <w:rPr>
-        <w:rFonts w:ascii="Wingdings" w:hAnsi="Wingdings" w:hint="default"/>
+        <w:rFonts w:hint="default" w:ascii="Wingdings" w:hAnsi="Wingdings"/>
       </w:rPr>
     </w:lvl>
   </w:abstractNum>
@@ -15355,7 +15462,7 @@
         <w:ind w:left="720" w:hanging="360"/>
       </w:pPr>
       <w:rPr>
-        <w:rFonts w:ascii="Symbol" w:eastAsiaTheme="minorHAnsi" w:hAnsi="Symbol" w:cstheme="minorBidi" w:hint="default"/>
+        <w:rFonts w:hint="default" w:ascii="Symbol" w:hAnsi="Symbol" w:eastAsiaTheme="minorHAnsi" w:cstheme="minorBidi"/>
       </w:rPr>
     </w:lvl>
     <w:lvl w:ilvl="1" w:tplc="04090003">
@@ -15367,7 +15474,7 @@
         <w:ind w:left="1440" w:hanging="360"/>
       </w:pPr>
       <w:rPr>
-        <w:rFonts w:ascii="Courier New" w:hAnsi="Courier New" w:cs="Courier New" w:hint="default"/>
+        <w:rFonts w:hint="default" w:ascii="Courier New" w:hAnsi="Courier New" w:cs="Courier New"/>
       </w:rPr>
     </w:lvl>
     <w:lvl w:ilvl="2" w:tplc="04090005">
@@ -15379,7 +15486,7 @@
         <w:ind w:left="2160" w:hanging="360"/>
       </w:pPr>
       <w:rPr>
-        <w:rFonts w:ascii="Wingdings" w:hAnsi="Wingdings" w:hint="default"/>
+        <w:rFonts w:hint="default" w:ascii="Wingdings" w:hAnsi="Wingdings"/>
       </w:rPr>
     </w:lvl>
     <w:lvl w:ilvl="3" w:tplc="04090001" w:tentative="1">
@@ -15391,7 +15498,7 @@
         <w:ind w:left="2880" w:hanging="360"/>
       </w:pPr>
       <w:rPr>
-        <w:rFonts w:ascii="Symbol" w:hAnsi="Symbol" w:hint="default"/>
+        <w:rFonts w:hint="default" w:ascii="Symbol" w:hAnsi="Symbol"/>
       </w:rPr>
     </w:lvl>
     <w:lvl w:ilvl="4" w:tplc="04090003" w:tentative="1">
@@ -15403,7 +15510,7 @@
         <w:ind w:left="3600" w:hanging="360"/>
       </w:pPr>
       <w:rPr>
-        <w:rFonts w:ascii="Courier New" w:hAnsi="Courier New" w:cs="Courier New" w:hint="default"/>
+        <w:rFonts w:hint="default" w:ascii="Courier New" w:hAnsi="Courier New" w:cs="Courier New"/>
       </w:rPr>
     </w:lvl>
     <w:lvl w:ilvl="5" w:tplc="04090005" w:tentative="1">
@@ -15415,7 +15522,7 @@
         <w:ind w:left="4320" w:hanging="360"/>
       </w:pPr>
       <w:rPr>
-        <w:rFonts w:ascii="Wingdings" w:hAnsi="Wingdings" w:hint="default"/>
+        <w:rFonts w:hint="default" w:ascii="Wingdings" w:hAnsi="Wingdings"/>
       </w:rPr>
     </w:lvl>
     <w:lvl w:ilvl="6" w:tplc="04090001" w:tentative="1">
@@ -15427,7 +15534,7 @@
         <w:ind w:left="5040" w:hanging="360"/>
       </w:pPr>
       <w:rPr>
-        <w:rFonts w:ascii="Symbol" w:hAnsi="Symbol" w:hint="default"/>
+        <w:rFonts w:hint="default" w:ascii="Symbol" w:hAnsi="Symbol"/>
       </w:rPr>
     </w:lvl>
     <w:lvl w:ilvl="7" w:tplc="04090003" w:tentative="1">
@@ -15439,7 +15546,7 @@
         <w:ind w:left="5760" w:hanging="360"/>
       </w:pPr>
       <w:rPr>
-        <w:rFonts w:ascii="Courier New" w:hAnsi="Courier New" w:cs="Courier New" w:hint="default"/>
+        <w:rFonts w:hint="default" w:ascii="Courier New" w:hAnsi="Courier New" w:cs="Courier New"/>
       </w:rPr>
     </w:lvl>
     <w:lvl w:ilvl="8" w:tplc="04090005" w:tentative="1">
@@ -15451,7 +15558,7 @@
         <w:ind w:left="6480" w:hanging="360"/>
       </w:pPr>
       <w:rPr>
-        <w:rFonts w:ascii="Wingdings" w:hAnsi="Wingdings" w:hint="default"/>
+        <w:rFonts w:hint="default" w:ascii="Wingdings" w:hAnsi="Wingdings"/>
       </w:rPr>
     </w:lvl>
   </w:abstractNum>
@@ -15556,7 +15663,7 @@
         <w:ind w:left="720" w:hanging="360"/>
       </w:pPr>
       <w:rPr>
-        <w:rFonts w:ascii="Symbol" w:eastAsiaTheme="minorHAnsi" w:hAnsi="Symbol" w:cstheme="minorBidi" w:hint="default"/>
+        <w:rFonts w:hint="default" w:ascii="Symbol" w:hAnsi="Symbol" w:eastAsiaTheme="minorHAnsi" w:cstheme="minorBidi"/>
       </w:rPr>
     </w:lvl>
     <w:lvl w:ilvl="1" w:tplc="04090003" w:tentative="1">
@@ -15568,7 +15675,7 @@
         <w:ind w:left="1440" w:hanging="360"/>
       </w:pPr>
       <w:rPr>
-        <w:rFonts w:ascii="Courier New" w:hAnsi="Courier New" w:cs="Courier New" w:hint="default"/>
+        <w:rFonts w:hint="default" w:ascii="Courier New" w:hAnsi="Courier New" w:cs="Courier New"/>
       </w:rPr>
     </w:lvl>
     <w:lvl w:ilvl="2" w:tplc="04090005" w:tentative="1">
@@ -15580,7 +15687,7 @@
         <w:ind w:left="2160" w:hanging="360"/>
       </w:pPr>
       <w:rPr>
-        <w:rFonts w:ascii="Wingdings" w:hAnsi="Wingdings" w:hint="default"/>
+        <w:rFonts w:hint="default" w:ascii="Wingdings" w:hAnsi="Wingdings"/>
       </w:rPr>
     </w:lvl>
     <w:lvl w:ilvl="3" w:tplc="04090001" w:tentative="1">
@@ -15592,7 +15699,7 @@
         <w:ind w:left="2880" w:hanging="360"/>
       </w:pPr>
       <w:rPr>
-        <w:rFonts w:ascii="Symbol" w:hAnsi="Symbol" w:hint="default"/>
+        <w:rFonts w:hint="default" w:ascii="Symbol" w:hAnsi="Symbol"/>
       </w:rPr>
     </w:lvl>
     <w:lvl w:ilvl="4" w:tplc="04090003" w:tentative="1">
@@ -15604,7 +15711,7 @@
         <w:ind w:left="3600" w:hanging="360"/>
       </w:pPr>
       <w:rPr>
-        <w:rFonts w:ascii="Courier New" w:hAnsi="Courier New" w:cs="Courier New" w:hint="default"/>
+        <w:rFonts w:hint="default" w:ascii="Courier New" w:hAnsi="Courier New" w:cs="Courier New"/>
       </w:rPr>
     </w:lvl>
     <w:lvl w:ilvl="5" w:tplc="04090005" w:tentative="1">
@@ -15616,7 +15723,7 @@
         <w:ind w:left="4320" w:hanging="360"/>
       </w:pPr>
       <w:rPr>
-        <w:rFonts w:ascii="Wingdings" w:hAnsi="Wingdings" w:hint="default"/>
+        <w:rFonts w:hint="default" w:ascii="Wingdings" w:hAnsi="Wingdings"/>
       </w:rPr>
     </w:lvl>
     <w:lvl w:ilvl="6" w:tplc="04090001" w:tentative="1">
@@ -15628,7 +15735,7 @@
         <w:ind w:left="5040" w:hanging="360"/>
       </w:pPr>
       <w:rPr>
-        <w:rFonts w:ascii="Symbol" w:hAnsi="Symbol" w:hint="default"/>
+        <w:rFonts w:hint="default" w:ascii="Symbol" w:hAnsi="Symbol"/>
       </w:rPr>
     </w:lvl>
     <w:lvl w:ilvl="7" w:tplc="04090003" w:tentative="1">
@@ -15640,7 +15747,7 @@
         <w:ind w:left="5760" w:hanging="360"/>
       </w:pPr>
       <w:rPr>
-        <w:rFonts w:ascii="Courier New" w:hAnsi="Courier New" w:cs="Courier New" w:hint="default"/>
+        <w:rFonts w:hint="default" w:ascii="Courier New" w:hAnsi="Courier New" w:cs="Courier New"/>
       </w:rPr>
     </w:lvl>
     <w:lvl w:ilvl="8" w:tplc="04090005" w:tentative="1">
@@ -15652,7 +15759,7 @@
         <w:ind w:left="6480" w:hanging="360"/>
       </w:pPr>
       <w:rPr>
-        <w:rFonts w:ascii="Wingdings" w:hAnsi="Wingdings" w:hint="default"/>
+        <w:rFonts w:hint="default" w:ascii="Wingdings" w:hAnsi="Wingdings"/>
       </w:rPr>
     </w:lvl>
   </w:abstractNum>
@@ -15687,11 +15794,11 @@
 </file>
 
 <file path=word/styles.xml><?xml version="1.0" encoding="utf-8"?>
-<w:styles xmlns:mc="http://schemas.openxmlformats.org/markup-compatibility/2006" xmlns:r="http://schemas.openxmlformats.org/officeDocument/2006/relationships" xmlns:w="http://schemas.openxmlformats.org/wordprocessingml/2006/main" xmlns:w14="http://schemas.microsoft.com/office/word/2010/wordml" xmlns:w15="http://schemas.microsoft.com/office/word/2012/wordml" xmlns:w16cex="http://schemas.microsoft.com/office/word/2018/wordml/cex" xmlns:w16cid="http://schemas.microsoft.com/office/word/2016/wordml/cid" xmlns:w16="http://schemas.microsoft.com/office/word/2018/wordml" xmlns:w16sdtdh="http://schemas.microsoft.com/office/word/2020/wordml/sdtdatahash" xmlns:w16se="http://schemas.microsoft.com/office/word/2015/wordml/symex" mc:Ignorable="w14 w15 w16se w16cid w16 w16cex w16sdtdh">
+<w:styles xmlns:wp14="http://schemas.microsoft.com/office/word/2010/wordprocessingDrawing" xmlns:mc="http://schemas.openxmlformats.org/markup-compatibility/2006" xmlns:r="http://schemas.openxmlformats.org/officeDocument/2006/relationships" xmlns:w="http://schemas.openxmlformats.org/wordprocessingml/2006/main" xmlns:w14="http://schemas.microsoft.com/office/word/2010/wordml" xmlns:w15="http://schemas.microsoft.com/office/word/2012/wordml" xmlns:w16cex="http://schemas.microsoft.com/office/word/2018/wordml/cex" xmlns:w16cid="http://schemas.microsoft.com/office/word/2016/wordml/cid" xmlns:w16="http://schemas.microsoft.com/office/word/2018/wordml" xmlns:w16sdtdh="http://schemas.microsoft.com/office/word/2020/wordml/sdtdatahash" xmlns:w16se="http://schemas.microsoft.com/office/word/2015/wordml/symex" mc:Ignorable="w14 w15 w16se w16cid w16 w16cex w16sdtdh wp14">
   <w:docDefaults>
     <w:rPrDefault>
       <w:rPr>
-        <w:rFonts w:asciiTheme="minorHAnsi" w:eastAsiaTheme="minorHAnsi" w:hAnsiTheme="minorHAnsi" w:cstheme="minorBidi"/>
+        <w:rFonts w:asciiTheme="minorHAnsi" w:hAnsiTheme="minorHAnsi" w:eastAsiaTheme="minorHAnsi" w:cstheme="minorBidi"/>
         <w:sz w:val="22"/>
         <w:szCs w:val="22"/>
         <w:lang w:val="en-US" w:eastAsia="en-US" w:bidi="ar-SA"/>
@@ -15706,14 +15813,14 @@
   <w:latentStyles w:defLockedState="0" w:defUIPriority="99" w:defSemiHidden="0" w:defUnhideWhenUsed="0" w:defQFormat="0" w:count="376">
     <w:lsdException w:name="Normal" w:uiPriority="0" w:qFormat="1"/>
     <w:lsdException w:name="heading 1" w:uiPriority="9" w:qFormat="1"/>
-    <w:lsdException w:name="heading 2" w:semiHidden="1" w:uiPriority="9" w:unhideWhenUsed="1" w:qFormat="1"/>
-    <w:lsdException w:name="heading 3" w:semiHidden="1" w:uiPriority="9" w:unhideWhenUsed="1" w:qFormat="1"/>
-    <w:lsdException w:name="heading 4" w:semiHidden="1" w:uiPriority="9" w:unhideWhenUsed="1" w:qFormat="1"/>
-    <w:lsdException w:name="heading 5" w:semiHidden="1" w:uiPriority="9" w:unhideWhenUsed="1" w:qFormat="1"/>
-    <w:lsdException w:name="heading 6" w:semiHidden="1" w:uiPriority="9" w:unhideWhenUsed="1" w:qFormat="1"/>
-    <w:lsdException w:name="heading 7" w:semiHidden="1" w:uiPriority="9" w:unhideWhenUsed="1" w:qFormat="1"/>
-    <w:lsdException w:name="heading 8" w:semiHidden="1" w:uiPriority="9" w:unhideWhenUsed="1" w:qFormat="1"/>
-    <w:lsdException w:name="heading 9" w:semiHidden="1" w:uiPriority="9" w:unhideWhenUsed="1" w:qFormat="1"/>
+    <w:lsdException w:name="heading 2" w:uiPriority="9" w:semiHidden="1" w:unhideWhenUsed="1" w:qFormat="1"/>
+    <w:lsdException w:name="heading 3" w:uiPriority="9" w:semiHidden="1" w:unhideWhenUsed="1" w:qFormat="1"/>
+    <w:lsdException w:name="heading 4" w:uiPriority="9" w:semiHidden="1" w:unhideWhenUsed="1" w:qFormat="1"/>
+    <w:lsdException w:name="heading 5" w:uiPriority="9" w:semiHidden="1" w:unhideWhenUsed="1" w:qFormat="1"/>
+    <w:lsdException w:name="heading 6" w:uiPriority="9" w:semiHidden="1" w:unhideWhenUsed="1" w:qFormat="1"/>
+    <w:lsdException w:name="heading 7" w:uiPriority="9" w:semiHidden="1" w:unhideWhenUsed="1" w:qFormat="1"/>
+    <w:lsdException w:name="heading 8" w:uiPriority="9" w:semiHidden="1" w:unhideWhenUsed="1" w:qFormat="1"/>
+    <w:lsdException w:name="heading 9" w:uiPriority="9" w:semiHidden="1" w:unhideWhenUsed="1" w:qFormat="1"/>
     <w:lsdException w:name="index 1" w:semiHidden="1" w:unhideWhenUsed="1"/>
     <w:lsdException w:name="index 2" w:semiHidden="1" w:unhideWhenUsed="1"/>
     <w:lsdException w:name="index 3" w:semiHidden="1" w:unhideWhenUsed="1"/>
@@ -15723,22 +15830,22 @@
     <w:lsdException w:name="index 7" w:semiHidden="1" w:unhideWhenUsed="1"/>
     <w:lsdException w:name="index 8" w:semiHidden="1" w:unhideWhenUsed="1"/>
     <w:lsdException w:name="index 9" w:semiHidden="1" w:unhideWhenUsed="1"/>
-    <w:lsdException w:name="toc 1" w:semiHidden="1" w:uiPriority="39" w:unhideWhenUsed="1"/>
-    <w:lsdException w:name="toc 2" w:semiHidden="1" w:uiPriority="39" w:unhideWhenUsed="1"/>
-    <w:lsdException w:name="toc 3" w:semiHidden="1" w:uiPriority="39" w:unhideWhenUsed="1"/>
-    <w:lsdException w:name="toc 4" w:semiHidden="1" w:uiPriority="39" w:unhideWhenUsed="1"/>
-    <w:lsdException w:name="toc 5" w:semiHidden="1" w:uiPriority="39" w:unhideWhenUsed="1"/>
-    <w:lsdException w:name="toc 6" w:semiHidden="1" w:uiPriority="39" w:unhideWhenUsed="1"/>
-    <w:lsdException w:name="toc 7" w:semiHidden="1" w:uiPriority="39" w:unhideWhenUsed="1"/>
-    <w:lsdException w:name="toc 8" w:semiHidden="1" w:uiPriority="39" w:unhideWhenUsed="1"/>
-    <w:lsdException w:name="toc 9" w:semiHidden="1" w:uiPriority="39" w:unhideWhenUsed="1"/>
+    <w:lsdException w:name="toc 1" w:uiPriority="39" w:semiHidden="1" w:unhideWhenUsed="1"/>
+    <w:lsdException w:name="toc 2" w:uiPriority="39" w:semiHidden="1" w:unhideWhenUsed="1"/>
+    <w:lsdException w:name="toc 3" w:uiPriority="39" w:semiHidden="1" w:unhideWhenUsed="1"/>
+    <w:lsdException w:name="toc 4" w:uiPriority="39" w:semiHidden="1" w:unhideWhenUsed="1"/>
+    <w:lsdException w:name="toc 5" w:uiPriority="39" w:semiHidden="1" w:unhideWhenUsed="1"/>
+    <w:lsdException w:name="toc 6" w:uiPriority="39" w:semiHidden="1" w:unhideWhenUsed="1"/>
+    <w:lsdException w:name="toc 7" w:uiPriority="39" w:semiHidden="1" w:unhideWhenUsed="1"/>
+    <w:lsdException w:name="toc 8" w:uiPriority="39" w:semiHidden="1" w:unhideWhenUsed="1"/>
+    <w:lsdException w:name="toc 9" w:uiPriority="39" w:semiHidden="1" w:unhideWhenUsed="1"/>
     <w:lsdException w:name="Normal Indent" w:semiHidden="1" w:unhideWhenUsed="1"/>
     <w:lsdException w:name="footnote text" w:semiHidden="1" w:unhideWhenUsed="1"/>
     <w:lsdException w:name="annotation text" w:semiHidden="1" w:unhideWhenUsed="1"/>
     <w:lsdException w:name="header" w:semiHidden="1" w:unhideWhenUsed="1"/>
     <w:lsdException w:name="footer" w:semiHidden="1" w:unhideWhenUsed="1"/>
     <w:lsdException w:name="index heading" w:semiHidden="1" w:unhideWhenUsed="1"/>
-    <w:lsdException w:name="caption" w:semiHidden="1" w:uiPriority="35" w:unhideWhenUsed="1" w:qFormat="1"/>
+    <w:lsdException w:name="caption" w:uiPriority="35" w:semiHidden="1" w:unhideWhenUsed="1" w:qFormat="1"/>
     <w:lsdException w:name="table of figures" w:semiHidden="1" w:unhideWhenUsed="1"/>
     <w:lsdException w:name="envelope address" w:semiHidden="1" w:unhideWhenUsed="1"/>
     <w:lsdException w:name="envelope return" w:semiHidden="1" w:unhideWhenUsed="1"/>
@@ -15769,7 +15876,7 @@
     <w:lsdException w:name="Title" w:uiPriority="10" w:qFormat="1"/>
     <w:lsdException w:name="Closing" w:semiHidden="1" w:unhideWhenUsed="1"/>
     <w:lsdException w:name="Signature" w:semiHidden="1" w:unhideWhenUsed="1"/>
-    <w:lsdException w:name="Default Paragraph Font" w:semiHidden="1" w:uiPriority="1" w:unhideWhenUsed="1"/>
+    <w:lsdException w:name="Default Paragraph Font" w:uiPriority="1" w:semiHidden="1" w:unhideWhenUsed="1"/>
     <w:lsdException w:name="Body Text" w:semiHidden="1" w:unhideWhenUsed="1"/>
     <w:lsdException w:name="Body Text Indent" w:semiHidden="1" w:unhideWhenUsed="1"/>
     <w:lsdException w:name="List Continue" w:semiHidden="1" w:unhideWhenUsed="1"/>
@@ -15969,8 +16076,8 @@
     <w:lsdException w:name="Subtle Reference" w:uiPriority="31" w:qFormat="1"/>
     <w:lsdException w:name="Intense Reference" w:uiPriority="32" w:qFormat="1"/>
     <w:lsdException w:name="Book Title" w:uiPriority="33" w:qFormat="1"/>
-    <w:lsdException w:name="Bibliography" w:semiHidden="1" w:uiPriority="37" w:unhideWhenUsed="1"/>
-    <w:lsdException w:name="TOC Heading" w:semiHidden="1" w:uiPriority="39" w:unhideWhenUsed="1" w:qFormat="1"/>
+    <w:lsdException w:name="Bibliography" w:uiPriority="37" w:semiHidden="1" w:unhideWhenUsed="1"/>
+    <w:lsdException w:name="TOC Heading" w:uiPriority="39" w:semiHidden="1" w:unhideWhenUsed="1" w:qFormat="1"/>
     <w:lsdException w:name="Plain Table 1" w:uiPriority="41"/>
     <w:lsdException w:name="Plain Table 2" w:uiPriority="42"/>
     <w:lsdException w:name="Plain Table 3" w:uiPriority="43"/>
@@ -16081,7 +16188,7 @@
     <w:lsdException w:name="Unresolved Mention" w:semiHidden="1" w:unhideWhenUsed="1"/>
     <w:lsdException w:name="Smart Link" w:semiHidden="1" w:unhideWhenUsed="1"/>
   </w:latentStyles>
-  <w:style w:type="paragraph" w:default="1" w:styleId="Normal">
+  <w:style w:type="paragraph" w:styleId="Normal" w:default="1">
     <w:name w:val="Normal"/>
     <w:qFormat/>
   </w:style>
@@ -16100,7 +16207,7 @@
       <w:outlineLvl w:val="0"/>
     </w:pPr>
     <w:rPr>
-      <w:rFonts w:asciiTheme="majorHAnsi" w:eastAsiaTheme="majorEastAsia" w:hAnsiTheme="majorHAnsi" w:cstheme="majorBidi"/>
+      <w:rFonts w:asciiTheme="majorHAnsi" w:hAnsiTheme="majorHAnsi" w:eastAsiaTheme="majorEastAsia" w:cstheme="majorBidi"/>
       <w:color w:val="2F5496" w:themeColor="accent1" w:themeShade="BF"/>
       <w:sz w:val="32"/>
       <w:szCs w:val="32"/>
@@ -16122,7 +16229,7 @@
       <w:outlineLvl w:val="1"/>
     </w:pPr>
     <w:rPr>
-      <w:rFonts w:asciiTheme="majorHAnsi" w:eastAsiaTheme="majorEastAsia" w:hAnsiTheme="majorHAnsi" w:cstheme="majorBidi"/>
+      <w:rFonts w:asciiTheme="majorHAnsi" w:hAnsiTheme="majorHAnsi" w:eastAsiaTheme="majorEastAsia" w:cstheme="majorBidi"/>
       <w:color w:val="2F5496" w:themeColor="accent1" w:themeShade="BF"/>
       <w:sz w:val="26"/>
       <w:szCs w:val="26"/>
@@ -16144,19 +16251,19 @@
       <w:outlineLvl w:val="2"/>
     </w:pPr>
     <w:rPr>
-      <w:rFonts w:asciiTheme="majorHAnsi" w:eastAsiaTheme="majorEastAsia" w:hAnsiTheme="majorHAnsi" w:cstheme="majorBidi"/>
+      <w:rFonts w:asciiTheme="majorHAnsi" w:hAnsiTheme="majorHAnsi" w:eastAsiaTheme="majorEastAsia" w:cstheme="majorBidi"/>
       <w:color w:val="1F3763" w:themeColor="accent1" w:themeShade="7F"/>
       <w:sz w:val="24"/>
       <w:szCs w:val="24"/>
     </w:rPr>
   </w:style>
-  <w:style w:type="character" w:default="1" w:styleId="DefaultParagraphFont">
+  <w:style w:type="character" w:styleId="DefaultParagraphFont" w:default="1">
     <w:name w:val="Default Paragraph Font"/>
     <w:uiPriority w:val="1"/>
     <w:semiHidden/>
     <w:unhideWhenUsed/>
   </w:style>
-  <w:style w:type="table" w:default="1" w:styleId="TableNormal">
+  <w:style w:type="table" w:styleId="TableNormal" w:default="1">
     <w:name w:val="Normal Table"/>
     <w:uiPriority w:val="99"/>
     <w:semiHidden/>
@@ -16171,7 +16278,7 @@
       </w:tblCellMar>
     </w:tblPr>
   </w:style>
-  <w:style w:type="numbering" w:default="1" w:styleId="NoList">
+  <w:style w:type="numbering" w:styleId="NoList" w:default="1">
     <w:name w:val="No List"/>
     <w:uiPriority w:val="99"/>
     <w:semiHidden/>
@@ -16211,14 +16318,14 @@
       <w:shd w:val="clear" w:color="auto" w:fill="E1DFDD"/>
     </w:rPr>
   </w:style>
-  <w:style w:type="character" w:customStyle="1" w:styleId="Heading1Char">
+  <w:style w:type="character" w:styleId="Heading1Char" w:customStyle="1">
     <w:name w:val="Heading 1 Char"/>
     <w:basedOn w:val="DefaultParagraphFont"/>
     <w:link w:val="Heading1"/>
     <w:uiPriority w:val="9"/>
     <w:rsid w:val="001117F1"/>
     <w:rPr>
-      <w:rFonts w:asciiTheme="majorHAnsi" w:eastAsiaTheme="majorEastAsia" w:hAnsiTheme="majorHAnsi" w:cstheme="majorBidi"/>
+      <w:rFonts w:asciiTheme="majorHAnsi" w:hAnsiTheme="majorHAnsi" w:eastAsiaTheme="majorEastAsia" w:cstheme="majorBidi"/>
       <w:color w:val="2F5496" w:themeColor="accent1" w:themeShade="BF"/>
       <w:sz w:val="32"/>
       <w:szCs w:val="32"/>
@@ -16235,32 +16342,32 @@
       <w:spacing w:before="100" w:beforeAutospacing="1" w:after="100" w:afterAutospacing="1" w:line="240" w:lineRule="auto"/>
     </w:pPr>
     <w:rPr>
-      <w:rFonts w:ascii="Times New Roman" w:eastAsia="Times New Roman" w:hAnsi="Times New Roman" w:cs="Times New Roman"/>
+      <w:rFonts w:ascii="Times New Roman" w:hAnsi="Times New Roman" w:eastAsia="Times New Roman" w:cs="Times New Roman"/>
       <w:sz w:val="24"/>
       <w:szCs w:val="24"/>
     </w:rPr>
   </w:style>
-  <w:style w:type="character" w:customStyle="1" w:styleId="Heading2Char">
+  <w:style w:type="character" w:styleId="Heading2Char" w:customStyle="1">
     <w:name w:val="Heading 2 Char"/>
     <w:basedOn w:val="DefaultParagraphFont"/>
     <w:link w:val="Heading2"/>
     <w:uiPriority w:val="9"/>
     <w:rsid w:val="005E17EE"/>
     <w:rPr>
-      <w:rFonts w:asciiTheme="majorHAnsi" w:eastAsiaTheme="majorEastAsia" w:hAnsiTheme="majorHAnsi" w:cstheme="majorBidi"/>
+      <w:rFonts w:asciiTheme="majorHAnsi" w:hAnsiTheme="majorHAnsi" w:eastAsiaTheme="majorEastAsia" w:cstheme="majorBidi"/>
       <w:color w:val="2F5496" w:themeColor="accent1" w:themeShade="BF"/>
       <w:sz w:val="26"/>
       <w:szCs w:val="26"/>
     </w:rPr>
   </w:style>
-  <w:style w:type="character" w:customStyle="1" w:styleId="Heading3Char">
+  <w:style w:type="character" w:styleId="Heading3Char" w:customStyle="1">
     <w:name w:val="Heading 3 Char"/>
     <w:basedOn w:val="DefaultParagraphFont"/>
     <w:link w:val="Heading3"/>
     <w:uiPriority w:val="9"/>
     <w:rsid w:val="005E17EE"/>
     <w:rPr>
-      <w:rFonts w:asciiTheme="majorHAnsi" w:eastAsiaTheme="majorEastAsia" w:hAnsiTheme="majorHAnsi" w:cstheme="majorBidi"/>
+      <w:rFonts w:asciiTheme="majorHAnsi" w:hAnsiTheme="majorHAnsi" w:eastAsiaTheme="majorEastAsia" w:cstheme="majorBidi"/>
       <w:color w:val="1F3763" w:themeColor="accent1" w:themeShade="7F"/>
       <w:sz w:val="24"/>
       <w:szCs w:val="24"/>
@@ -16283,7 +16390,7 @@
       <w:szCs w:val="18"/>
     </w:rPr>
   </w:style>
-  <w:style w:type="character" w:customStyle="1" w:styleId="BalloonTextChar">
+  <w:style w:type="character" w:styleId="BalloonTextChar" w:customStyle="1">
     <w:name w:val="Balloon Text Char"/>
     <w:basedOn w:val="DefaultParagraphFont"/>
     <w:link w:val="BalloonText"/>
@@ -16311,7 +16418,7 @@
       <w:spacing w:after="0" w:line="240" w:lineRule="auto"/>
     </w:pPr>
   </w:style>
-  <w:style w:type="character" w:customStyle="1" w:styleId="HeaderChar">
+  <w:style w:type="character" w:styleId="HeaderChar" w:customStyle="1">
     <w:name w:val="Header Char"/>
     <w:basedOn w:val="DefaultParagraphFont"/>
     <w:link w:val="Header"/>
@@ -16333,7 +16440,7 @@
       <w:spacing w:after="0" w:line="240" w:lineRule="auto"/>
     </w:pPr>
   </w:style>
-  <w:style w:type="character" w:customStyle="1" w:styleId="FooterChar">
+  <w:style w:type="character" w:styleId="FooterChar" w:customStyle="1">
     <w:name w:val="Footer Char"/>
     <w:basedOn w:val="DefaultParagraphFont"/>
     <w:link w:val="Footer"/>
@@ -16350,16 +16457,49 @@
     </w:pPr>
     <w:tblPr>
       <w:tblBorders>
-        <w:top w:val="single" w:sz="4" w:space="0" w:color="auto"/>
-        <w:left w:val="single" w:sz="4" w:space="0" w:color="auto"/>
-        <w:bottom w:val="single" w:sz="4" w:space="0" w:color="auto"/>
-        <w:right w:val="single" w:sz="4" w:space="0" w:color="auto"/>
-        <w:insideH w:val="single" w:sz="4" w:space="0" w:color="auto"/>
-        <w:insideV w:val="single" w:sz="4" w:space="0" w:color="auto"/>
+        <w:top w:val="single" w:color="auto" w:sz="4" w:space="0"/>
+        <w:left w:val="single" w:color="auto" w:sz="4" w:space="0"/>
+        <w:bottom w:val="single" w:color="auto" w:sz="4" w:space="0"/>
+        <w:right w:val="single" w:color="auto" w:sz="4" w:space="0"/>
+        <w:insideH w:val="single" w:color="auto" w:sz="4" w:space="0"/>
+        <w:insideV w:val="single" w:color="auto" w:sz="4" w:space="0"/>
       </w:tblBorders>
     </w:tblPr>
   </w:style>
 </w:styles>
+</file>
+
+<file path=word/glossary/document.xml><?xml version="1.0" encoding="utf-8"?>
+<w:glossaryDocument xmlns:w14="http://schemas.microsoft.com/office/word/2010/wordml" xmlns:w="http://schemas.openxmlformats.org/wordprocessingml/2006/main">
+  <w:docParts>
+    <w:docPart>
+      <w:docPartPr>
+        <w:name w:val="DefaultPlaceholder_1081868574"/>
+        <w:category>
+          <w:name w:val="General"/>
+          <w:gallery w:val="placeholder"/>
+        </w:category>
+        <w:types>
+          <w:type w:val="bbPlcHdr"/>
+        </w:types>
+        <w:behaviors>
+          <w:behavior w:val="content"/>
+        </w:behaviors>
+        <w:guid w:val="{1493d6d7-1df0-49b9-a222-317a378a7ece}"/>
+      </w:docPartPr>
+      <w:docPartBody>
+        <w:p>
+          <w:r>
+            <w:rPr>
+              <w:rStyle w:val="PlaceholderText"/>
+            </w:rPr>
+            <w:t/>
+          </w:r>
+        </w:p>
+      </w:docPartBody>
+    </w:docPart>
+  </w:docParts>
+</w:glossaryDocument>
 </file>
 
 <file path=word/theme/theme1.xml><?xml version="1.0" encoding="utf-8"?>

</xml_diff>